<commit_message>
documentation and changes ultimate
</commit_message>
<xml_diff>
--- a/docs/Graph TAD.docx
+++ b/docs/Graph TAD.docx
@@ -1,20 +1,7 @@
 
 <file path=word/document.xml><?xml version="1.0" encoding="utf-8"?>
-<w:document xmlns:wpc="http://schemas.microsoft.com/office/word/2010/wordprocessingCanvas" xmlns:cx="http://schemas.microsoft.com/office/drawing/2014/chartex" xmlns:cx1="http://schemas.microsoft.com/office/drawing/2015/9/8/chartex" xmlns:cx2="http://schemas.microsoft.com/office/drawing/2015/10/21/chartex" xmlns:cx3="http://schemas.microsoft.com/office/drawing/2016/5/9/chartex" xmlns:cx4="http://schemas.microsoft.com/office/drawing/2016/5/10/chartex" xmlns:cx5="http://schemas.microsoft.com/office/drawing/2016/5/11/chartex" xmlns:cx6="http://schemas.microsoft.com/office/drawing/2016/5/12/chartex" xmlns:cx7="http://schemas.microsoft.com/office/drawing/2016/5/13/chartex" xmlns:cx8="http://schemas.microsoft.com/office/drawing/2016/5/14/chartex" xmlns:mc="http://schemas.openxmlformats.org/markup-compatibility/2006" xmlns:aink="http://schemas.microsoft.com/office/drawing/2016/ink" xmlns:am3d="http://schemas.microsoft.com/office/drawing/2017/model3d" xmlns:o="urn:schemas-microsoft-com:office:office" xmlns:r="http://schemas.openxmlformats.org/officeDocument/2006/relationships" xmlns:m="http://schemas.openxmlformats.org/officeDocument/2006/math" xmlns:v="urn:schemas-microsoft-com:vml" xmlns:wp14="http://schemas.microsoft.com/office/word/2010/wordprocessingDrawing" xmlns:wp="http://schemas.openxmlformats.org/drawingml/2006/wordprocessingDrawing" xmlns:w10="urn:schemas-microsoft-com:office:word" xmlns:w="http://schemas.openxmlformats.org/wordprocessingml/2006/main" xmlns:w14="http://schemas.microsoft.com/office/word/2010/wordml" xmlns:w15="http://schemas.microsoft.com/office/word/2012/wordml" xmlns:w16cex="http://schemas.microsoft.com/office/word/2018/wordml/cex" xmlns:w16cid="http://schemas.microsoft.com/office/word/2016/wordml/cid" xmlns:w16="http://schemas.microsoft.com/office/word/2018/wordml" xmlns:w16sdtdh="http://schemas.microsoft.com/office/word/2020/wordml/sdtdatahash" xmlns:w16se="http://schemas.microsoft.com/office/word/2015/wordml/symex" xmlns:wpg="http://schemas.microsoft.com/office/word/2010/wordprocessingGroup" xmlns:wpi="http://schemas.microsoft.com/office/word/2010/wordprocessingInk" xmlns:wne="http://schemas.microsoft.com/office/word/2006/wordml" xmlns:wps="http://schemas.microsoft.com/office/word/2010/wordprocessingShape" mc:Ignorable="w14 w15 w16se w16cid w16 w16cex w16sdtdh wp14">
+<w:document xmlns:wpc="http://schemas.microsoft.com/office/word/2010/wordprocessingCanvas" xmlns:cx="http://schemas.microsoft.com/office/drawing/2014/chartex" xmlns:cx1="http://schemas.microsoft.com/office/drawing/2015/9/8/chartex" xmlns:cx2="http://schemas.microsoft.com/office/drawing/2015/10/21/chartex" xmlns:cx3="http://schemas.microsoft.com/office/drawing/2016/5/9/chartex" xmlns:cx4="http://schemas.microsoft.com/office/drawing/2016/5/10/chartex" xmlns:cx5="http://schemas.microsoft.com/office/drawing/2016/5/11/chartex" xmlns:cx6="http://schemas.microsoft.com/office/drawing/2016/5/12/chartex" xmlns:cx7="http://schemas.microsoft.com/office/drawing/2016/5/13/chartex" xmlns:cx8="http://schemas.microsoft.com/office/drawing/2016/5/14/chartex" xmlns:mc="http://schemas.openxmlformats.org/markup-compatibility/2006" xmlns:aink="http://schemas.microsoft.com/office/drawing/2016/ink" xmlns:am3d="http://schemas.microsoft.com/office/drawing/2017/model3d" xmlns:o="urn:schemas-microsoft-com:office:office" xmlns:oel="http://schemas.microsoft.com/office/2019/extlst" xmlns:r="http://schemas.openxmlformats.org/officeDocument/2006/relationships" xmlns:m="http://schemas.openxmlformats.org/officeDocument/2006/math" xmlns:v="urn:schemas-microsoft-com:vml" xmlns:wp14="http://schemas.microsoft.com/office/word/2010/wordprocessingDrawing" xmlns:wp="http://schemas.openxmlformats.org/drawingml/2006/wordprocessingDrawing" xmlns:w10="urn:schemas-microsoft-com:office:word" xmlns:w="http://schemas.openxmlformats.org/wordprocessingml/2006/main" xmlns:w14="http://schemas.microsoft.com/office/word/2010/wordml" xmlns:w15="http://schemas.microsoft.com/office/word/2012/wordml" xmlns:w16cex="http://schemas.microsoft.com/office/word/2018/wordml/cex" xmlns:w16cid="http://schemas.microsoft.com/office/word/2016/wordml/cid" xmlns:w16="http://schemas.microsoft.com/office/word/2018/wordml" xmlns:w16sdtdh="http://schemas.microsoft.com/office/word/2020/wordml/sdtdatahash" xmlns:w16se="http://schemas.microsoft.com/office/word/2015/wordml/symex" xmlns:wpg="http://schemas.microsoft.com/office/word/2010/wordprocessingGroup" xmlns:wpi="http://schemas.microsoft.com/office/word/2010/wordprocessingInk" xmlns:wne="http://schemas.microsoft.com/office/word/2006/wordml" xmlns:wps="http://schemas.microsoft.com/office/word/2010/wordprocessingShape" mc:Ignorable="w14 w15 w16se w16cid w16 w16cex w16sdtdh wp14">
   <w:body>
-    <w:p>
-      <w:pPr>
-        <w:rPr>
-          <w:lang w:val="es-ES"/>
-        </w:rPr>
-      </w:pPr>
-      <w:r>
-        <w:rPr>
-          <w:lang w:val="es-ES"/>
-        </w:rPr>
-        <w:t>TADS</w:t>
-      </w:r>
-    </w:p>
     <w:p/>
     <w:tbl>
       <w:tblPr>
@@ -56,16 +43,33 @@
           <w:p>
             <w:pPr>
               <w:spacing w:before="240"/>
-            </w:pPr>
-            <w:r>
+              <w:jc w:val="center"/>
+              <w:rPr>
+                <w:sz w:val="24"/>
+                <w:szCs w:val="24"/>
+              </w:rPr>
+            </w:pPr>
+            <w:r>
+              <w:rPr>
+                <w:sz w:val="24"/>
+                <w:szCs w:val="24"/>
+              </w:rPr>
               <w:t>TAD &lt;</w:t>
             </w:r>
             <w:proofErr w:type="spellStart"/>
             <w:r>
+              <w:rPr>
+                <w:sz w:val="24"/>
+                <w:szCs w:val="24"/>
+              </w:rPr>
               <w:t>Graph</w:t>
             </w:r>
             <w:proofErr w:type="spellEnd"/>
             <w:r>
+              <w:rPr>
+                <w:sz w:val="24"/>
+                <w:szCs w:val="24"/>
+              </w:rPr>
               <w:t xml:space="preserve"> &gt;</w:t>
             </w:r>
           </w:p>
@@ -94,24 +98,116 @@
           <w:p>
             <w:pPr>
               <w:spacing w:before="240"/>
+              <w:jc w:val="center"/>
             </w:pPr>
             <w:proofErr w:type="spellStart"/>
             <w:r>
               <w:t>Graph</w:t>
             </w:r>
             <w:proofErr w:type="spellEnd"/>
-            <w:proofErr w:type="gramStart"/>
             <w:r>
               <w:t>={</w:t>
             </w:r>
             <w:proofErr w:type="spellStart"/>
-            <w:proofErr w:type="gramEnd"/>
-            <w:r>
-              <w:t>arrayList</w:t>
-            </w:r>
-            <w:proofErr w:type="spellEnd"/>
-            <w:r>
-              <w:t>, Matrix}</w:t>
+            <w:r>
+              <w:t>A</w:t>
+            </w:r>
+            <w:r>
+              <w:t>rrayList</w:t>
+            </w:r>
+            <w:proofErr w:type="spellEnd"/>
+            <w:r>
+              <w:t>, Matri</w:t>
+            </w:r>
+            <w:r>
+              <w:t>z</w:t>
+            </w:r>
+            <w:r>
+              <w:t>}</w:t>
+            </w:r>
+            <w:r>
+              <w:t xml:space="preserve"> </w:t>
+            </w:r>
+          </w:p>
+          <w:p>
+            <w:pPr>
+              <w:spacing w:before="240"/>
+              <w:jc w:val="center"/>
+            </w:pPr>
+            <w:proofErr w:type="spellStart"/>
+            <w:r>
+              <w:t>where</w:t>
+            </w:r>
+            <w:proofErr w:type="spellEnd"/>
+            <w:r>
+              <w:t xml:space="preserve"> </w:t>
+            </w:r>
+            <w:proofErr w:type="spellStart"/>
+            <w:r>
+              <w:t>arraylist</w:t>
+            </w:r>
+            <w:proofErr w:type="spellEnd"/>
+            <w:r>
+              <w:t xml:space="preserve"> </w:t>
+            </w:r>
+            <w:proofErr w:type="spellStart"/>
+            <w:r>
+              <w:t>is</w:t>
+            </w:r>
+            <w:proofErr w:type="spellEnd"/>
+            <w:r>
+              <w:t xml:space="preserve"> </w:t>
+            </w:r>
+            <w:proofErr w:type="spellStart"/>
+            <w:r>
+              <w:t>the</w:t>
+            </w:r>
+            <w:proofErr w:type="spellEnd"/>
+            <w:r>
+              <w:t xml:space="preserve"> </w:t>
+            </w:r>
+            <w:proofErr w:type="spellStart"/>
+            <w:r>
+              <w:t>list</w:t>
+            </w:r>
+            <w:proofErr w:type="spellEnd"/>
+            <w:r>
+              <w:t xml:space="preserve"> and </w:t>
+            </w:r>
+            <w:proofErr w:type="spellStart"/>
+            <w:r>
+              <w:t>the</w:t>
+            </w:r>
+            <w:proofErr w:type="spellEnd"/>
+            <w:r>
+              <w:t xml:space="preserve"> Matrix </w:t>
+            </w:r>
+            <w:proofErr w:type="spellStart"/>
+            <w:r>
+              <w:t>is</w:t>
+            </w:r>
+            <w:proofErr w:type="spellEnd"/>
+            <w:r>
+              <w:t xml:space="preserve"> </w:t>
+            </w:r>
+            <w:proofErr w:type="spellStart"/>
+            <w:r>
+              <w:t>the</w:t>
+            </w:r>
+            <w:proofErr w:type="spellEnd"/>
+            <w:r>
+              <w:t xml:space="preserve"> </w:t>
+            </w:r>
+            <w:proofErr w:type="spellStart"/>
+            <w:r>
+              <w:t>adjacency</w:t>
+            </w:r>
+            <w:proofErr w:type="spellEnd"/>
+            <w:r>
+              <w:t xml:space="preserve"> matri</w:t>
+            </w:r>
+            <w:r>
+              <w:t>z</w:t>
             </w:r>
           </w:p>
         </w:tc>
@@ -139,6 +235,61 @@
           <w:p>
             <w:pPr>
               <w:spacing w:before="240"/>
+              <w:jc w:val="center"/>
+              <w:rPr>
+                <w:lang w:val="en-US"/>
+              </w:rPr>
+            </w:pPr>
+            <w:r>
+              <w:rPr>
+                <w:lang w:val="en-US"/>
+              </w:rPr>
+              <w:t xml:space="preserve">Inv: </w:t>
+            </w:r>
+            <w:r>
+              <w:rPr>
+                <w:rFonts w:ascii="Cambria Math" w:hAnsi="Cambria Math" w:cs="Cambria Math"/>
+                <w:lang w:val="en-US"/>
+              </w:rPr>
+              <w:t>∀</w:t>
+            </w:r>
+            <w:r>
+              <w:rPr>
+                <w:lang w:val="en-US"/>
+              </w:rPr>
+              <w:t xml:space="preserve">v, v </w:t>
+            </w:r>
+            <w:r>
+              <w:rPr>
+                <w:rFonts w:ascii="Calibri" w:hAnsi="Calibri" w:cs="Calibri"/>
+                <w:lang w:val="en-US"/>
+              </w:rPr>
+              <w:t>≠</w:t>
+            </w:r>
+            <w:r>
+              <w:rPr>
+                <w:lang w:val="en-US"/>
+              </w:rPr>
+              <w:t xml:space="preserve"> null </w:t>
+            </w:r>
+            <w:r>
+              <w:rPr>
+                <w:rFonts w:ascii="Cambria Math" w:hAnsi="Cambria Math" w:cs="Cambria Math"/>
+                <w:lang w:val="en-US"/>
+              </w:rPr>
+              <w:t>∧</w:t>
+            </w:r>
+            <w:r>
+              <w:rPr>
+                <w:lang w:val="en-US"/>
+              </w:rPr>
+              <w:t xml:space="preserve"> |V| &gt; 0</w:t>
+            </w:r>
+          </w:p>
+          <w:p>
+            <w:pPr>
+              <w:spacing w:before="240"/>
+              <w:jc w:val="center"/>
               <w:rPr>
                 <w:lang w:val="en-US"/>
               </w:rPr>
@@ -190,11 +341,15 @@
             <w:pPr>
               <w:spacing w:before="240"/>
               <w:rPr>
-                <w:lang w:val="en-US"/>
-              </w:rPr>
-            </w:pPr>
-            <w:r>
-              <w:rPr>
+                <w:sz w:val="24"/>
+                <w:szCs w:val="24"/>
+                <w:lang w:val="en-US"/>
+              </w:rPr>
+            </w:pPr>
+            <w:r>
+              <w:rPr>
+                <w:sz w:val="24"/>
+                <w:szCs w:val="24"/>
                 <w:lang w:val="en-US"/>
               </w:rPr>
               <w:t>Primitive Operations:</w:t>
@@ -204,14 +359,14 @@
             <w:pPr>
               <w:spacing w:before="240"/>
               <w:rPr>
-                <w:lang w:val="en-US"/>
-              </w:rPr>
-            </w:pPr>
-            <w:proofErr w:type="spellStart"/>
-            <w:r>
-              <w:rPr>
-                <w:sz w:val="20"/>
-                <w:szCs w:val="20"/>
+                <w:sz w:val="24"/>
+                <w:szCs w:val="24"/>
+                <w:lang w:val="en-US"/>
+              </w:rPr>
+            </w:pPr>
+            <w:proofErr w:type="spellStart"/>
+            <w:r>
+              <w:rPr>
                 <w:lang w:val="en-US"/>
               </w:rPr>
               <w:t>AddVertex</w:t>
@@ -219,14 +374,14 @@
             <w:proofErr w:type="spellEnd"/>
             <w:r>
               <w:rPr>
-                <w:sz w:val="20"/>
-                <w:szCs w:val="20"/>
                 <w:lang w:val="en-US"/>
               </w:rPr>
               <w:t>(vertex): -&gt; Void</w:t>
             </w:r>
             <w:r>
               <w:rPr>
+                <w:sz w:val="24"/>
+                <w:szCs w:val="24"/>
                 <w:lang w:val="en-US"/>
               </w:rPr>
               <w:t xml:space="preserve"> </w:t>
@@ -236,16 +391,12 @@
             <w:pPr>
               <w:spacing w:before="240"/>
               <w:rPr>
-                <w:sz w:val="20"/>
-                <w:szCs w:val="20"/>
-                <w:lang w:val="en-US"/>
-              </w:rPr>
-            </w:pPr>
-            <w:proofErr w:type="spellStart"/>
-            <w:r>
-              <w:rPr>
-                <w:sz w:val="20"/>
-                <w:szCs w:val="20"/>
+                <w:lang w:val="en-US"/>
+              </w:rPr>
+            </w:pPr>
+            <w:proofErr w:type="spellStart"/>
+            <w:r>
+              <w:rPr>
                 <w:lang w:val="en-US"/>
               </w:rPr>
               <w:t>FindVertex</w:t>
@@ -253,8 +404,6 @@
             <w:proofErr w:type="spellEnd"/>
             <w:r>
               <w:rPr>
-                <w:sz w:val="20"/>
-                <w:szCs w:val="20"/>
                 <w:lang w:val="en-US"/>
               </w:rPr>
               <w:t>(data): -&gt; Vertex</w:t>
@@ -264,16 +413,12 @@
             <w:pPr>
               <w:spacing w:before="240"/>
               <w:rPr>
-                <w:sz w:val="20"/>
-                <w:szCs w:val="20"/>
-                <w:lang w:val="en-US"/>
-              </w:rPr>
-            </w:pPr>
-            <w:proofErr w:type="spellStart"/>
-            <w:r>
-              <w:rPr>
-                <w:sz w:val="20"/>
-                <w:szCs w:val="20"/>
+                <w:lang w:val="en-US"/>
+              </w:rPr>
+            </w:pPr>
+            <w:proofErr w:type="spellStart"/>
+            <w:r>
+              <w:rPr>
                 <w:lang w:val="en-US"/>
               </w:rPr>
               <w:t>RemoveVertex</w:t>
@@ -281,8 +426,6 @@
             <w:proofErr w:type="spellEnd"/>
             <w:r>
               <w:rPr>
-                <w:sz w:val="20"/>
-                <w:szCs w:val="20"/>
                 <w:lang w:val="en-US"/>
               </w:rPr>
               <w:t>(vertex): -&gt; Void</w:t>
@@ -292,17 +435,12 @@
             <w:pPr>
               <w:spacing w:before="240"/>
               <w:rPr>
-                <w:sz w:val="20"/>
-                <w:szCs w:val="20"/>
-                <w:lang w:val="en-US"/>
-              </w:rPr>
-            </w:pPr>
-            <w:proofErr w:type="spellStart"/>
-            <w:proofErr w:type="gramStart"/>
-            <w:r>
-              <w:rPr>
-                <w:sz w:val="20"/>
-                <w:szCs w:val="20"/>
+                <w:lang w:val="en-US"/>
+              </w:rPr>
+            </w:pPr>
+            <w:proofErr w:type="spellStart"/>
+            <w:r>
+              <w:rPr>
                 <w:lang w:val="en-US"/>
               </w:rPr>
               <w:t>AddEdge</w:t>
@@ -310,82 +448,226 @@
             <w:proofErr w:type="spellEnd"/>
             <w:r>
               <w:rPr>
-                <w:sz w:val="20"/>
-                <w:szCs w:val="20"/>
+                <w:lang w:val="en-US"/>
+              </w:rPr>
+              <w:t>(source, destination, weight): -&gt; Void</w:t>
+            </w:r>
+          </w:p>
+          <w:p>
+            <w:pPr>
+              <w:spacing w:before="240"/>
+              <w:rPr>
+                <w:lang w:val="en-US"/>
+              </w:rPr>
+            </w:pPr>
+            <w:proofErr w:type="spellStart"/>
+            <w:r>
+              <w:rPr>
+                <w:lang w:val="en-US"/>
+              </w:rPr>
+              <w:t>RemoveEdge</w:t>
+            </w:r>
+            <w:proofErr w:type="spellEnd"/>
+            <w:r>
+              <w:rPr>
+                <w:lang w:val="en-US"/>
+              </w:rPr>
+              <w:t>(source, destination): -&gt; Void</w:t>
+            </w:r>
+          </w:p>
+          <w:p>
+            <w:pPr>
+              <w:spacing w:before="240"/>
+              <w:rPr>
+                <w:sz w:val="24"/>
+                <w:szCs w:val="24"/>
+                <w:lang w:val="en-US"/>
+              </w:rPr>
+            </w:pPr>
+            <w:r>
+              <w:rPr>
+                <w:lang w:val="en-US"/>
+              </w:rPr>
+              <w:t>DFS(</w:t>
+            </w:r>
+            <w:proofErr w:type="spellStart"/>
+            <w:r>
+              <w:rPr>
+                <w:lang w:val="en-US"/>
+              </w:rPr>
+              <w:t>startVertex</w:t>
+            </w:r>
+            <w:proofErr w:type="spellEnd"/>
+            <w:r>
+              <w:rPr>
+                <w:lang w:val="en-US"/>
+              </w:rPr>
+              <w:t>): -&gt; Void</w:t>
+            </w:r>
+            <w:r>
+              <w:rPr>
+                <w:sz w:val="24"/>
+                <w:szCs w:val="24"/>
+                <w:lang w:val="en-US"/>
+              </w:rPr>
+              <w:t xml:space="preserve"> </w:t>
+            </w:r>
+          </w:p>
+          <w:p>
+            <w:pPr>
+              <w:spacing w:before="240"/>
+              <w:rPr>
+                <w:sz w:val="24"/>
+                <w:szCs w:val="24"/>
+                <w:lang w:val="en-US"/>
+              </w:rPr>
+            </w:pPr>
+            <w:r>
+              <w:rPr>
+                <w:lang w:val="en-US"/>
+              </w:rPr>
+              <w:t>BFS(</w:t>
+            </w:r>
+            <w:proofErr w:type="spellStart"/>
+            <w:r>
+              <w:rPr>
+                <w:lang w:val="en-US"/>
+              </w:rPr>
+              <w:t>startVertex</w:t>
+            </w:r>
+            <w:proofErr w:type="spellEnd"/>
+            <w:r>
+              <w:rPr>
+                <w:lang w:val="en-US"/>
+              </w:rPr>
+              <w:t>): -&gt; Void</w:t>
+            </w:r>
+            <w:r>
+              <w:rPr>
+                <w:sz w:val="24"/>
+                <w:szCs w:val="24"/>
+                <w:lang w:val="en-US"/>
+              </w:rPr>
+              <w:t xml:space="preserve"> </w:t>
+            </w:r>
+            <w:r>
+              <w:rPr>
+                <w:sz w:val="24"/>
+                <w:szCs w:val="24"/>
+                <w:lang w:val="en-US"/>
+              </w:rPr>
+              <w:t>Floyd(): -&gt;double[][]</w:t>
+            </w:r>
+          </w:p>
+          <w:p>
+            <w:pPr>
+              <w:spacing w:before="240"/>
+              <w:rPr>
+                <w:lang w:val="en-US"/>
+              </w:rPr>
+            </w:pPr>
+            <w:r>
+              <w:rPr>
+                <w:lang w:val="en-US"/>
+              </w:rPr>
+              <w:t>Dijkstra(</w:t>
+            </w:r>
+            <w:proofErr w:type="spellStart"/>
+            <w:r>
+              <w:rPr>
+                <w:lang w:val="en-US"/>
+              </w:rPr>
+              <w:t>startVertex</w:t>
+            </w:r>
+            <w:proofErr w:type="spellEnd"/>
+            <w:r>
+              <w:rPr>
+                <w:lang w:val="en-US"/>
+              </w:rPr>
+              <w:t xml:space="preserve">, </w:t>
+            </w:r>
+            <w:proofErr w:type="spellStart"/>
+            <w:r>
+              <w:rPr>
+                <w:lang w:val="en-US"/>
+              </w:rPr>
+              <w:t>endVertex</w:t>
+            </w:r>
+            <w:proofErr w:type="spellEnd"/>
+            <w:r>
+              <w:rPr>
+                <w:lang w:val="en-US"/>
+              </w:rPr>
+              <w:t xml:space="preserve">): -&gt; </w:t>
+            </w:r>
+            <w:proofErr w:type="spellStart"/>
+            <w:r>
+              <w:rPr>
+                <w:lang w:val="en-US"/>
+              </w:rPr>
+              <w:t>ArrayList</w:t>
+            </w:r>
+            <w:proofErr w:type="spellEnd"/>
+            <w:r>
+              <w:rPr>
+                <w:lang w:val="en-US"/>
+              </w:rPr>
+              <w:t>&lt;Vertex&lt;T&gt;&gt;</w:t>
+            </w:r>
+          </w:p>
+          <w:p>
+            <w:pPr>
+              <w:spacing w:before="240"/>
+              <w:rPr>
+                <w:lang w:val="en-US"/>
+              </w:rPr>
+            </w:pPr>
+            <w:proofErr w:type="spellStart"/>
+            <w:r>
+              <w:rPr>
+                <w:lang w:val="en-US"/>
+              </w:rPr>
+              <w:t>FloydWarshall</w:t>
+            </w:r>
+            <w:proofErr w:type="spellEnd"/>
+            <w:r>
+              <w:rPr>
+                <w:lang w:val="en-US"/>
+              </w:rPr>
+              <w:t>(): -&gt; int[][]</w:t>
+            </w:r>
+          </w:p>
+          <w:p>
+            <w:pPr>
+              <w:rPr>
+                <w:sz w:val="24"/>
+                <w:szCs w:val="24"/>
+                <w:lang w:val="en-US"/>
+              </w:rPr>
+            </w:pPr>
+            <w:proofErr w:type="spellStart"/>
+            <w:r>
+              <w:rPr>
+                <w:sz w:val="24"/>
+                <w:szCs w:val="24"/>
+                <w:lang w:val="en-US"/>
+              </w:rPr>
+              <w:t>PrimAL</w:t>
+            </w:r>
+            <w:proofErr w:type="spellEnd"/>
+            <w:r>
+              <w:rPr>
+                <w:sz w:val="24"/>
+                <w:szCs w:val="24"/>
                 <w:lang w:val="en-US"/>
               </w:rPr>
               <w:t>(</w:t>
             </w:r>
-            <w:proofErr w:type="gramEnd"/>
-            <w:r>
-              <w:rPr>
-                <w:sz w:val="20"/>
-                <w:szCs w:val="20"/>
-                <w:lang w:val="en-US"/>
-              </w:rPr>
-              <w:t>source, destination, weight): -&gt; Void</w:t>
-            </w:r>
-          </w:p>
-          <w:p>
-            <w:pPr>
-              <w:spacing w:before="240"/>
-              <w:rPr>
-                <w:sz w:val="20"/>
-                <w:szCs w:val="20"/>
-                <w:lang w:val="en-US"/>
-              </w:rPr>
-            </w:pPr>
-            <w:proofErr w:type="spellStart"/>
-            <w:proofErr w:type="gramStart"/>
-            <w:r>
-              <w:rPr>
-                <w:sz w:val="20"/>
-                <w:szCs w:val="20"/>
-                <w:lang w:val="en-US"/>
-              </w:rPr>
-              <w:t>RemoveEdge</w:t>
-            </w:r>
-            <w:proofErr w:type="spellEnd"/>
-            <w:r>
-              <w:rPr>
-                <w:sz w:val="20"/>
-                <w:szCs w:val="20"/>
-                <w:lang w:val="en-US"/>
-              </w:rPr>
-              <w:t>(</w:t>
-            </w:r>
-            <w:proofErr w:type="gramEnd"/>
-            <w:r>
-              <w:rPr>
-                <w:sz w:val="20"/>
-                <w:szCs w:val="20"/>
-                <w:lang w:val="en-US"/>
-              </w:rPr>
-              <w:t>source, destination): -&gt; Void</w:t>
-            </w:r>
-          </w:p>
-          <w:p>
-            <w:pPr>
-              <w:spacing w:before="240"/>
-              <w:rPr>
-                <w:lang w:val="en-US"/>
-              </w:rPr>
-            </w:pPr>
-            <w:proofErr w:type="gramStart"/>
-            <w:r>
-              <w:rPr>
-                <w:sz w:val="20"/>
-                <w:szCs w:val="20"/>
-                <w:lang w:val="en-US"/>
-              </w:rPr>
-              <w:t>DFS(</w:t>
-            </w:r>
-            <w:proofErr w:type="spellStart"/>
-            <w:proofErr w:type="gramEnd"/>
-            <w:r>
-              <w:rPr>
-                <w:sz w:val="20"/>
-                <w:szCs w:val="20"/>
+            <w:proofErr w:type="spellStart"/>
+            <w:r>
+              <w:rPr>
+                <w:sz w:val="24"/>
+                <w:szCs w:val="24"/>
                 <w:lang w:val="en-US"/>
               </w:rPr>
               <w:t>startVertex</w:t>
@@ -393,118 +675,8 @@
             <w:proofErr w:type="spellEnd"/>
             <w:r>
               <w:rPr>
-                <w:sz w:val="20"/>
-                <w:szCs w:val="20"/>
-                <w:lang w:val="en-US"/>
-              </w:rPr>
-              <w:t>): -&gt; Void</w:t>
-            </w:r>
-            <w:r>
-              <w:rPr>
-                <w:lang w:val="en-US"/>
-              </w:rPr>
-              <w:t xml:space="preserve"> </w:t>
-            </w:r>
-          </w:p>
-          <w:p>
-            <w:pPr>
-              <w:spacing w:before="240"/>
-              <w:rPr>
-                <w:lang w:val="en-US"/>
-              </w:rPr>
-            </w:pPr>
-            <w:proofErr w:type="gramStart"/>
-            <w:r>
-              <w:rPr>
-                <w:sz w:val="20"/>
-                <w:szCs w:val="20"/>
-                <w:lang w:val="en-US"/>
-              </w:rPr>
-              <w:t>BFS(</w:t>
-            </w:r>
-            <w:proofErr w:type="spellStart"/>
-            <w:proofErr w:type="gramEnd"/>
-            <w:r>
-              <w:rPr>
-                <w:sz w:val="20"/>
-                <w:szCs w:val="20"/>
-                <w:lang w:val="en-US"/>
-              </w:rPr>
-              <w:t>startVertex</w:t>
-            </w:r>
-            <w:proofErr w:type="spellEnd"/>
-            <w:r>
-              <w:rPr>
-                <w:sz w:val="20"/>
-                <w:szCs w:val="20"/>
-                <w:lang w:val="en-US"/>
-              </w:rPr>
-              <w:t>): -&gt; Void</w:t>
-            </w:r>
-            <w:r>
-              <w:rPr>
-                <w:lang w:val="en-US"/>
-              </w:rPr>
-              <w:t xml:space="preserve"> </w:t>
-            </w:r>
-            <w:r>
-              <w:rPr>
-                <w:lang w:val="en-US"/>
-              </w:rPr>
-              <w:t>Floyd(): -&gt;double[][]</w:t>
-            </w:r>
-          </w:p>
-          <w:p>
-            <w:pPr>
-              <w:spacing w:before="240"/>
-              <w:rPr>
-                <w:sz w:val="20"/>
-                <w:szCs w:val="20"/>
-                <w:lang w:val="en-US"/>
-              </w:rPr>
-            </w:pPr>
-            <w:proofErr w:type="gramStart"/>
-            <w:r>
-              <w:rPr>
-                <w:sz w:val="20"/>
-                <w:szCs w:val="20"/>
-                <w:lang w:val="en-US"/>
-              </w:rPr>
-              <w:t>Dijkstra(</w:t>
-            </w:r>
-            <w:proofErr w:type="spellStart"/>
-            <w:proofErr w:type="gramEnd"/>
-            <w:r>
-              <w:rPr>
-                <w:sz w:val="20"/>
-                <w:szCs w:val="20"/>
-                <w:lang w:val="en-US"/>
-              </w:rPr>
-              <w:t>startVertex</w:t>
-            </w:r>
-            <w:proofErr w:type="spellEnd"/>
-            <w:r>
-              <w:rPr>
-                <w:sz w:val="20"/>
-                <w:szCs w:val="20"/>
-                <w:lang w:val="en-US"/>
-              </w:rPr>
-              <w:t xml:space="preserve">, </w:t>
-            </w:r>
-            <w:proofErr w:type="spellStart"/>
-            <w:r>
-              <w:rPr>
-                <w:sz w:val="20"/>
-                <w:szCs w:val="20"/>
-                <w:lang w:val="en-US"/>
-              </w:rPr>
-              <w:t>endVertex</w:t>
-            </w:r>
-            <w:proofErr w:type="spellEnd"/>
-            <w:r>
-              <w:rPr>
-                <w:sz w:val="20"/>
-                <w:szCs w:val="20"/>
+                <w:sz w:val="24"/>
+                <w:szCs w:val="24"/>
                 <w:lang w:val="en-US"/>
               </w:rPr>
               <w:t xml:space="preserve">): -&gt; </w:t>
@@ -512,8 +684,128 @@
             <w:proofErr w:type="spellStart"/>
             <w:r>
               <w:rPr>
-                <w:sz w:val="20"/>
-                <w:szCs w:val="20"/>
+                <w:sz w:val="24"/>
+                <w:szCs w:val="24"/>
+                <w:lang w:val="en-US"/>
+              </w:rPr>
+              <w:t>AdjacencyListGraph</w:t>
+            </w:r>
+            <w:proofErr w:type="spellEnd"/>
+            <w:r>
+              <w:rPr>
+                <w:sz w:val="24"/>
+                <w:szCs w:val="24"/>
+                <w:lang w:val="en-US"/>
+              </w:rPr>
+              <w:t>&lt;T&gt;</w:t>
+            </w:r>
+          </w:p>
+          <w:p>
+            <w:pPr>
+              <w:spacing w:before="240"/>
+              <w:rPr>
+                <w:sz w:val="24"/>
+                <w:szCs w:val="24"/>
+                <w:lang w:val="en-US"/>
+              </w:rPr>
+            </w:pPr>
+            <w:proofErr w:type="spellStart"/>
+            <w:r>
+              <w:rPr>
+                <w:sz w:val="24"/>
+                <w:szCs w:val="24"/>
+                <w:lang w:val="en-US"/>
+              </w:rPr>
+              <w:t>KruskalAL</w:t>
+            </w:r>
+            <w:proofErr w:type="spellEnd"/>
+            <w:r>
+              <w:rPr>
+                <w:sz w:val="24"/>
+                <w:szCs w:val="24"/>
+                <w:lang w:val="en-US"/>
+              </w:rPr>
+              <w:t xml:space="preserve">(): -&gt; </w:t>
+            </w:r>
+            <w:proofErr w:type="spellStart"/>
+            <w:r>
+              <w:rPr>
+                <w:sz w:val="24"/>
+                <w:szCs w:val="24"/>
+                <w:lang w:val="en-US"/>
+              </w:rPr>
+              <w:t>AdjacencyListGraph</w:t>
+            </w:r>
+            <w:proofErr w:type="spellEnd"/>
+            <w:r>
+              <w:rPr>
+                <w:sz w:val="24"/>
+                <w:szCs w:val="24"/>
+                <w:lang w:val="en-US"/>
+              </w:rPr>
+              <w:t>&lt;T&gt;</w:t>
+            </w:r>
+          </w:p>
+          <w:p>
+            <w:pPr>
+              <w:spacing w:before="240"/>
+              <w:rPr>
+                <w:sz w:val="24"/>
+                <w:szCs w:val="24"/>
+                <w:lang w:val="en-US"/>
+              </w:rPr>
+            </w:pPr>
+            <w:proofErr w:type="spellStart"/>
+            <w:r>
+              <w:rPr>
+                <w:sz w:val="24"/>
+                <w:szCs w:val="24"/>
+                <w:lang w:val="en-US"/>
+              </w:rPr>
+              <w:t>RemoveAllEdges</w:t>
+            </w:r>
+            <w:proofErr w:type="spellEnd"/>
+            <w:r>
+              <w:rPr>
+                <w:sz w:val="24"/>
+                <w:szCs w:val="24"/>
+                <w:lang w:val="en-US"/>
+              </w:rPr>
+              <w:t>(): -&gt; Void</w:t>
+            </w:r>
+          </w:p>
+          <w:p>
+            <w:pPr>
+              <w:spacing w:before="240"/>
+              <w:rPr>
+                <w:sz w:val="24"/>
+                <w:szCs w:val="24"/>
+                <w:lang w:val="en-US"/>
+              </w:rPr>
+            </w:pPr>
+            <w:proofErr w:type="spellStart"/>
+            <w:r>
+              <w:rPr>
+                <w:sz w:val="24"/>
+                <w:szCs w:val="24"/>
+                <w:lang w:val="en-US"/>
+              </w:rPr>
+              <w:t>GetVertices</w:t>
+            </w:r>
+            <w:proofErr w:type="spellEnd"/>
+            <w:r>
+              <w:rPr>
+                <w:sz w:val="24"/>
+                <w:szCs w:val="24"/>
+                <w:lang w:val="en-US"/>
+              </w:rPr>
+              <w:t xml:space="preserve">(): -&gt; </w:t>
+            </w:r>
+            <w:proofErr w:type="spellStart"/>
+            <w:r>
+              <w:rPr>
+                <w:sz w:val="24"/>
+                <w:szCs w:val="24"/>
                 <w:lang w:val="en-US"/>
               </w:rPr>
               <w:t>ArrayList</w:t>
@@ -521,194 +813,11 @@
             <w:proofErr w:type="spellEnd"/>
             <w:r>
               <w:rPr>
-                <w:sz w:val="20"/>
-                <w:szCs w:val="20"/>
+                <w:sz w:val="24"/>
+                <w:szCs w:val="24"/>
                 <w:lang w:val="en-US"/>
               </w:rPr>
               <w:t>&lt;Vertex&lt;T&gt;&gt;</w:t>
-            </w:r>
-          </w:p>
-          <w:p>
-            <w:pPr>
-              <w:spacing w:before="240"/>
-              <w:rPr>
-                <w:sz w:val="20"/>
-                <w:szCs w:val="20"/>
-                <w:lang w:val="en-US"/>
-              </w:rPr>
-            </w:pPr>
-            <w:proofErr w:type="spellStart"/>
-            <w:proofErr w:type="gramStart"/>
-            <w:r>
-              <w:rPr>
-                <w:sz w:val="20"/>
-                <w:szCs w:val="20"/>
-                <w:lang w:val="en-US"/>
-              </w:rPr>
-              <w:t>FloydWarshall</w:t>
-            </w:r>
-            <w:proofErr w:type="spellEnd"/>
-            <w:r>
-              <w:rPr>
-                <w:sz w:val="20"/>
-                <w:szCs w:val="20"/>
-                <w:lang w:val="en-US"/>
-              </w:rPr>
-              <w:t>(</w:t>
-            </w:r>
-            <w:proofErr w:type="gramEnd"/>
-            <w:r>
-              <w:rPr>
-                <w:sz w:val="20"/>
-                <w:szCs w:val="20"/>
-                <w:lang w:val="en-US"/>
-              </w:rPr>
-              <w:t>): -&gt; int[][]</w:t>
-            </w:r>
-          </w:p>
-          <w:p>
-            <w:pPr>
-              <w:rPr>
-                <w:lang w:val="en-US"/>
-              </w:rPr>
-            </w:pPr>
-            <w:proofErr w:type="spellStart"/>
-            <w:r>
-              <w:rPr>
-                <w:lang w:val="en-US"/>
-              </w:rPr>
-              <w:t>PrimAL</w:t>
-            </w:r>
-            <w:proofErr w:type="spellEnd"/>
-            <w:r>
-              <w:rPr>
-                <w:lang w:val="en-US"/>
-              </w:rPr>
-              <w:t>(</w:t>
-            </w:r>
-            <w:proofErr w:type="spellStart"/>
-            <w:r>
-              <w:rPr>
-                <w:lang w:val="en-US"/>
-              </w:rPr>
-              <w:t>startVertex</w:t>
-            </w:r>
-            <w:proofErr w:type="spellEnd"/>
-            <w:r>
-              <w:rPr>
-                <w:lang w:val="en-US"/>
-              </w:rPr>
-              <w:t xml:space="preserve">): -&gt; </w:t>
-            </w:r>
-            <w:proofErr w:type="spellStart"/>
-            <w:r>
-              <w:rPr>
-                <w:lang w:val="en-US"/>
-              </w:rPr>
-              <w:t>AdjacencyListGraph</w:t>
-            </w:r>
-            <w:proofErr w:type="spellEnd"/>
-            <w:r>
-              <w:rPr>
-                <w:lang w:val="en-US"/>
-              </w:rPr>
-              <w:t>&lt;T&gt;</w:t>
-            </w:r>
-          </w:p>
-          <w:p>
-            <w:pPr>
-              <w:spacing w:before="240"/>
-              <w:rPr>
-                <w:lang w:val="en-US"/>
-              </w:rPr>
-            </w:pPr>
-            <w:proofErr w:type="spellStart"/>
-            <w:proofErr w:type="gramStart"/>
-            <w:r>
-              <w:rPr>
-                <w:lang w:val="en-US"/>
-              </w:rPr>
-              <w:t>KruskalAL</w:t>
-            </w:r>
-            <w:proofErr w:type="spellEnd"/>
-            <w:r>
-              <w:rPr>
-                <w:lang w:val="en-US"/>
-              </w:rPr>
-              <w:t>(</w:t>
-            </w:r>
-            <w:proofErr w:type="gramEnd"/>
-            <w:r>
-              <w:rPr>
-                <w:lang w:val="en-US"/>
-              </w:rPr>
-              <w:t xml:space="preserve">): -&gt; </w:t>
-            </w:r>
-            <w:proofErr w:type="spellStart"/>
-            <w:r>
-              <w:rPr>
-                <w:lang w:val="en-US"/>
-              </w:rPr>
-              <w:t>AdjacencyListGraph</w:t>
-            </w:r>
-            <w:proofErr w:type="spellEnd"/>
-            <w:r>
-              <w:rPr>
-                <w:lang w:val="en-US"/>
-              </w:rPr>
-              <w:t>&lt;T&gt;</w:t>
-            </w:r>
-          </w:p>
-          <w:p>
-            <w:pPr>
-              <w:spacing w:before="240"/>
-              <w:rPr>
-                <w:lang w:val="en-US"/>
-              </w:rPr>
-            </w:pPr>
-            <w:proofErr w:type="spellStart"/>
-            <w:proofErr w:type="gramStart"/>
-            <w:r>
-              <w:rPr>
-                <w:lang w:val="en-US"/>
-              </w:rPr>
-              <w:t>RemoveAllEdges</w:t>
-            </w:r>
-            <w:proofErr w:type="spellEnd"/>
-            <w:r>
-              <w:rPr>
-                <w:lang w:val="en-US"/>
-              </w:rPr>
-              <w:t>(</w:t>
-            </w:r>
-            <w:proofErr w:type="gramEnd"/>
-            <w:r>
-              <w:rPr>
-                <w:lang w:val="en-US"/>
-              </w:rPr>
-              <w:t>): -&gt; Void</w:t>
-            </w:r>
-          </w:p>
-          <w:p>
-            <w:pPr>
-              <w:spacing w:before="240"/>
-              <w:rPr>
-                <w:lang w:val="en-US"/>
-              </w:rPr>
-            </w:pPr>
-            <w:proofErr w:type="spellStart"/>
-            <w:r>
-              <w:rPr>
-                <w:lang w:val="en-US"/>
-              </w:rPr>
-              <w:t>GetVertices</w:t>
-            </w:r>
-            <w:proofErr w:type="spellEnd"/>
-            <w:r>
-              <w:rPr>
-                <w:lang w:val="en-US"/>
-              </w:rPr>
-              <w:t>(): -&gt; ArrayList&lt;Vertex&lt;T&gt;&gt;</w:t>
             </w:r>
           </w:p>
           <w:p>
@@ -786,7 +895,7 @@
               <w:bottom w:val="single" w:sz="8" w:space="0" w:color="000000"/>
               <w:right w:val="single" w:sz="8" w:space="0" w:color="000000"/>
             </w:tcBorders>
-            <w:shd w:val="clear" w:color="auto" w:fill="B4C6E7"/>
+            <w:shd w:val="clear" w:color="auto" w:fill="auto"/>
             <w:tcMar>
               <w:top w:w="100" w:type="dxa"/>
               <w:left w:w="100" w:type="dxa"/>
@@ -808,54 +917,54 @@
             <w:pPr>
               <w:spacing w:before="240"/>
               <w:rPr>
+                <w:sz w:val="28"/>
+                <w:szCs w:val="28"/>
+              </w:rPr>
+            </w:pPr>
+            <w:r>
+              <w:rPr>
                 <w:sz w:val="20"/>
                 <w:szCs w:val="20"/>
               </w:rPr>
-            </w:pPr>
-            <w:r>
-              <w:rPr>
-                <w:sz w:val="20"/>
-                <w:szCs w:val="20"/>
-              </w:rPr>
               <w:t xml:space="preserve">  </w:t>
             </w:r>
             <w:proofErr w:type="spellStart"/>
             <w:r>
               <w:rPr>
-                <w:sz w:val="20"/>
-                <w:szCs w:val="20"/>
+                <w:sz w:val="28"/>
+                <w:szCs w:val="28"/>
               </w:rPr>
               <w:t>AddVertex</w:t>
             </w:r>
             <w:proofErr w:type="spellEnd"/>
             <w:r>
               <w:rPr>
-                <w:sz w:val="20"/>
-                <w:szCs w:val="20"/>
+                <w:sz w:val="28"/>
+                <w:szCs w:val="28"/>
               </w:rPr>
               <w:t>(</w:t>
             </w:r>
             <w:proofErr w:type="spellStart"/>
             <w:r>
               <w:rPr>
-                <w:sz w:val="20"/>
-                <w:szCs w:val="20"/>
+                <w:sz w:val="28"/>
+                <w:szCs w:val="28"/>
               </w:rPr>
               <w:t>vertex</w:t>
             </w:r>
             <w:proofErr w:type="spellEnd"/>
             <w:r>
               <w:rPr>
-                <w:sz w:val="20"/>
-                <w:szCs w:val="20"/>
+                <w:sz w:val="28"/>
+                <w:szCs w:val="28"/>
               </w:rPr>
               <w:t xml:space="preserve">): -&gt; </w:t>
             </w:r>
             <w:proofErr w:type="spellStart"/>
             <w:r>
               <w:rPr>
-                <w:sz w:val="20"/>
-                <w:szCs w:val="20"/>
+                <w:sz w:val="28"/>
+                <w:szCs w:val="28"/>
               </w:rPr>
               <w:t>Void</w:t>
             </w:r>
@@ -865,30 +974,30 @@
             <w:pPr>
               <w:spacing w:before="240"/>
               <w:rPr>
-                <w:sz w:val="20"/>
-                <w:szCs w:val="20"/>
-              </w:rPr>
-            </w:pPr>
-            <w:r>
-              <w:rPr>
-                <w:sz w:val="20"/>
-                <w:szCs w:val="20"/>
+                <w:sz w:val="28"/>
+                <w:szCs w:val="28"/>
+              </w:rPr>
+            </w:pPr>
+            <w:r>
+              <w:rPr>
+                <w:sz w:val="28"/>
+                <w:szCs w:val="28"/>
               </w:rPr>
               <w:t xml:space="preserve">    {pre: </w:t>
             </w:r>
             <w:proofErr w:type="spellStart"/>
             <w:r>
               <w:rPr>
-                <w:sz w:val="20"/>
-                <w:szCs w:val="20"/>
+                <w:sz w:val="28"/>
+                <w:szCs w:val="28"/>
               </w:rPr>
               <w:t>vertex</w:t>
             </w:r>
             <w:proofErr w:type="spellEnd"/>
             <w:r>
               <w:rPr>
-                <w:sz w:val="20"/>
-                <w:szCs w:val="20"/>
+                <w:sz w:val="28"/>
+                <w:szCs w:val="28"/>
               </w:rPr>
               <w:t>}</w:t>
             </w:r>
@@ -897,64 +1006,62 @@
             <w:pPr>
               <w:spacing w:before="240"/>
               <w:rPr>
-                <w:sz w:val="20"/>
-                <w:szCs w:val="20"/>
-              </w:rPr>
-            </w:pPr>
-            <w:r>
-              <w:rPr>
-                <w:sz w:val="20"/>
-                <w:szCs w:val="20"/>
+                <w:sz w:val="28"/>
+                <w:szCs w:val="28"/>
+              </w:rPr>
+            </w:pPr>
+            <w:r>
+              <w:rPr>
+                <w:sz w:val="28"/>
+                <w:szCs w:val="28"/>
               </w:rPr>
               <w:t xml:space="preserve">    {</w:t>
             </w:r>
             <w:proofErr w:type="spellStart"/>
             <w:r>
               <w:rPr>
-                <w:sz w:val="20"/>
-                <w:szCs w:val="20"/>
+                <w:sz w:val="28"/>
+                <w:szCs w:val="28"/>
               </w:rPr>
               <w:t>pos</w:t>
             </w:r>
             <w:proofErr w:type="spellEnd"/>
             <w:r>
               <w:rPr>
-                <w:sz w:val="20"/>
-                <w:szCs w:val="20"/>
+                <w:sz w:val="28"/>
+                <w:szCs w:val="28"/>
               </w:rPr>
               <w:t xml:space="preserve">: </w:t>
             </w:r>
             <w:proofErr w:type="spellStart"/>
-            <w:proofErr w:type="gramStart"/>
-            <w:r>
-              <w:rPr>
-                <w:sz w:val="20"/>
-                <w:szCs w:val="20"/>
+            <w:r>
+              <w:rPr>
+                <w:sz w:val="28"/>
+                <w:szCs w:val="28"/>
               </w:rPr>
               <w:t>vertices.contains</w:t>
             </w:r>
             <w:proofErr w:type="spellEnd"/>
-            <w:proofErr w:type="gramEnd"/>
-            <w:r>
-              <w:rPr>
-                <w:sz w:val="20"/>
-                <w:szCs w:val="20"/>
+            <w:r>
+              <w:rPr>
+                <w:sz w:val="28"/>
+                <w:szCs w:val="28"/>
               </w:rPr>
               <w:t>(</w:t>
             </w:r>
             <w:proofErr w:type="spellStart"/>
             <w:r>
               <w:rPr>
-                <w:sz w:val="20"/>
-                <w:szCs w:val="20"/>
+                <w:sz w:val="28"/>
+                <w:szCs w:val="28"/>
               </w:rPr>
               <w:t>vertex</w:t>
             </w:r>
             <w:proofErr w:type="spellEnd"/>
             <w:r>
               <w:rPr>
-                <w:sz w:val="20"/>
-                <w:szCs w:val="20"/>
+                <w:sz w:val="28"/>
+                <w:szCs w:val="28"/>
               </w:rPr>
               <w:t>)}</w:t>
             </w:r>
@@ -963,34 +1070,18 @@
             <w:pPr>
               <w:spacing w:before="240"/>
               <w:rPr>
-                <w:sz w:val="20"/>
-                <w:szCs w:val="20"/>
-                <w:lang w:val="en-US"/>
-              </w:rPr>
-            </w:pPr>
-            <w:r>
-              <w:rPr>
-                <w:sz w:val="20"/>
-                <w:szCs w:val="20"/>
-                <w:lang w:val="en-US"/>
-              </w:rPr>
-              <w:t>“</w:t>
-            </w:r>
-            <w:r>
-              <w:rPr>
-                <w:sz w:val="20"/>
-                <w:szCs w:val="20"/>
-                <w:lang w:val="en-US"/>
-              </w:rPr>
-              <w:t>Creates a new vertex and adds it to the graph</w:t>
-            </w:r>
-            <w:r>
-              <w:rPr>
-                <w:sz w:val="20"/>
-                <w:szCs w:val="20"/>
-                <w:lang w:val="en-US"/>
-              </w:rPr>
-              <w:t>”</w:t>
+                <w:sz w:val="28"/>
+                <w:szCs w:val="28"/>
+                <w:lang w:val="en-US"/>
+              </w:rPr>
+            </w:pPr>
+            <w:r>
+              <w:rPr>
+                <w:sz w:val="28"/>
+                <w:szCs w:val="28"/>
+                <w:lang w:val="en-US"/>
+              </w:rPr>
+              <w:t>“Creates a new vertex and adds it to the graph”</w:t>
             </w:r>
           </w:p>
           <w:p>
@@ -1065,7 +1156,7 @@
               <w:bottom w:val="single" w:sz="8" w:space="0" w:color="000000"/>
               <w:right w:val="single" w:sz="8" w:space="0" w:color="000000"/>
             </w:tcBorders>
-            <w:shd w:val="clear" w:color="auto" w:fill="B4C6E7"/>
+            <w:shd w:val="clear" w:color="auto" w:fill="auto"/>
             <w:tcMar>
               <w:top w:w="100" w:type="dxa"/>
               <w:left w:w="100" w:type="dxa"/>
@@ -1077,16 +1168,16 @@
             <w:pPr>
               <w:spacing w:before="240"/>
               <w:rPr>
-                <w:sz w:val="20"/>
-                <w:szCs w:val="20"/>
-                <w:lang w:val="en-US"/>
-              </w:rPr>
-            </w:pPr>
-            <w:proofErr w:type="spellStart"/>
-            <w:r>
-              <w:rPr>
-                <w:sz w:val="20"/>
-                <w:szCs w:val="20"/>
+                <w:sz w:val="28"/>
+                <w:szCs w:val="28"/>
+                <w:lang w:val="en-US"/>
+              </w:rPr>
+            </w:pPr>
+            <w:proofErr w:type="spellStart"/>
+            <w:r>
+              <w:rPr>
+                <w:sz w:val="28"/>
+                <w:szCs w:val="28"/>
                 <w:lang w:val="en-US"/>
               </w:rPr>
               <w:t>FindVertex</w:t>
@@ -1094,8 +1185,8 @@
             <w:proofErr w:type="spellEnd"/>
             <w:r>
               <w:rPr>
-                <w:sz w:val="20"/>
-                <w:szCs w:val="20"/>
+                <w:sz w:val="28"/>
+                <w:szCs w:val="28"/>
                 <w:lang w:val="en-US"/>
               </w:rPr>
               <w:t>(data): -&gt; Vertex</w:t>
@@ -1105,15 +1196,15 @@
             <w:pPr>
               <w:spacing w:before="240"/>
               <w:rPr>
-                <w:sz w:val="20"/>
-                <w:szCs w:val="20"/>
-                <w:lang w:val="en-US"/>
-              </w:rPr>
-            </w:pPr>
-            <w:r>
-              <w:rPr>
-                <w:sz w:val="20"/>
-                <w:szCs w:val="20"/>
+                <w:sz w:val="28"/>
+                <w:szCs w:val="28"/>
+                <w:lang w:val="en-US"/>
+              </w:rPr>
+            </w:pPr>
+            <w:r>
+              <w:rPr>
+                <w:sz w:val="28"/>
+                <w:szCs w:val="28"/>
                 <w:lang w:val="en-US"/>
               </w:rPr>
               <w:t>{pre: data}</w:t>
@@ -1123,15 +1214,15 @@
             <w:pPr>
               <w:spacing w:before="240"/>
               <w:rPr>
-                <w:sz w:val="20"/>
-                <w:szCs w:val="20"/>
-                <w:lang w:val="en-US"/>
-              </w:rPr>
-            </w:pPr>
-            <w:r>
-              <w:rPr>
-                <w:sz w:val="20"/>
-                <w:szCs w:val="20"/>
+                <w:sz w:val="28"/>
+                <w:szCs w:val="28"/>
+                <w:lang w:val="en-US"/>
+              </w:rPr>
+            </w:pPr>
+            <w:r>
+              <w:rPr>
+                <w:sz w:val="28"/>
+                <w:szCs w:val="28"/>
                 <w:lang w:val="en-US"/>
               </w:rPr>
               <w:t>{pos: returns the vertex with the specified data}</w:t>
@@ -1141,34 +1232,18 @@
             <w:pPr>
               <w:spacing w:before="240"/>
               <w:rPr>
-                <w:sz w:val="20"/>
-                <w:szCs w:val="20"/>
-                <w:lang w:val="en-US"/>
-              </w:rPr>
-            </w:pPr>
-            <w:r>
-              <w:rPr>
-                <w:sz w:val="20"/>
-                <w:szCs w:val="20"/>
-                <w:lang w:val="en-US"/>
-              </w:rPr>
-              <w:t>“</w:t>
-            </w:r>
-            <w:r>
-              <w:rPr>
-                <w:sz w:val="20"/>
-                <w:szCs w:val="20"/>
-                <w:lang w:val="en-US"/>
-              </w:rPr>
-              <w:t>Finds a vertex by its data</w:t>
-            </w:r>
-            <w:r>
-              <w:rPr>
-                <w:sz w:val="20"/>
-                <w:szCs w:val="20"/>
-                <w:lang w:val="en-US"/>
-              </w:rPr>
-              <w:t>”</w:t>
+                <w:sz w:val="28"/>
+                <w:szCs w:val="28"/>
+                <w:lang w:val="en-US"/>
+              </w:rPr>
+            </w:pPr>
+            <w:r>
+              <w:rPr>
+                <w:sz w:val="28"/>
+                <w:szCs w:val="28"/>
+                <w:lang w:val="en-US"/>
+              </w:rPr>
+              <w:t>“Finds a vertex by its data”</w:t>
             </w:r>
           </w:p>
           <w:p>
@@ -1310,7 +1385,7 @@
               <w:bottom w:val="single" w:sz="8" w:space="0" w:color="000000"/>
               <w:right w:val="single" w:sz="8" w:space="0" w:color="000000"/>
             </w:tcBorders>
-            <w:shd w:val="clear" w:color="auto" w:fill="B4C6E7"/>
+            <w:shd w:val="clear" w:color="auto" w:fill="auto"/>
             <w:tcMar>
               <w:top w:w="100" w:type="dxa"/>
               <w:left w:w="100" w:type="dxa"/>
@@ -1332,16 +1407,16 @@
             <w:pPr>
               <w:spacing w:before="240"/>
               <w:rPr>
-                <w:sz w:val="20"/>
-                <w:szCs w:val="20"/>
-                <w:lang w:val="en-US"/>
-              </w:rPr>
-            </w:pPr>
-            <w:proofErr w:type="spellStart"/>
-            <w:r>
-              <w:rPr>
-                <w:sz w:val="20"/>
-                <w:szCs w:val="20"/>
+                <w:sz w:val="28"/>
+                <w:szCs w:val="28"/>
+                <w:lang w:val="en-US"/>
+              </w:rPr>
+            </w:pPr>
+            <w:proofErr w:type="spellStart"/>
+            <w:r>
+              <w:rPr>
+                <w:sz w:val="28"/>
+                <w:szCs w:val="28"/>
                 <w:lang w:val="en-US"/>
               </w:rPr>
               <w:t>RemoveVertex</w:t>
@@ -1349,8 +1424,8 @@
             <w:proofErr w:type="spellEnd"/>
             <w:r>
               <w:rPr>
-                <w:sz w:val="20"/>
-                <w:szCs w:val="20"/>
+                <w:sz w:val="28"/>
+                <w:szCs w:val="28"/>
                 <w:lang w:val="en-US"/>
               </w:rPr>
               <w:t>(vertex): -&gt; Void</w:t>
@@ -1360,35 +1435,33 @@
             <w:pPr>
               <w:spacing w:before="240"/>
               <w:rPr>
-                <w:sz w:val="20"/>
-                <w:szCs w:val="20"/>
-                <w:lang w:val="en-US"/>
-              </w:rPr>
-            </w:pPr>
-            <w:r>
-              <w:rPr>
-                <w:sz w:val="20"/>
-                <w:szCs w:val="20"/>
+                <w:sz w:val="28"/>
+                <w:szCs w:val="28"/>
+                <w:lang w:val="en-US"/>
+              </w:rPr>
+            </w:pPr>
+            <w:r>
+              <w:rPr>
+                <w:sz w:val="28"/>
+                <w:szCs w:val="28"/>
                 <w:lang w:val="en-US"/>
               </w:rPr>
               <w:t xml:space="preserve">{pre: </w:t>
             </w:r>
             <w:proofErr w:type="spellStart"/>
-            <w:proofErr w:type="gramStart"/>
-            <w:r>
-              <w:rPr>
-                <w:sz w:val="20"/>
-                <w:szCs w:val="20"/>
+            <w:r>
+              <w:rPr>
+                <w:sz w:val="28"/>
+                <w:szCs w:val="28"/>
                 <w:lang w:val="en-US"/>
               </w:rPr>
               <w:t>vertices.contains</w:t>
             </w:r>
             <w:proofErr w:type="spellEnd"/>
-            <w:proofErr w:type="gramEnd"/>
-            <w:r>
-              <w:rPr>
-                <w:sz w:val="20"/>
-                <w:szCs w:val="20"/>
+            <w:r>
+              <w:rPr>
+                <w:sz w:val="28"/>
+                <w:szCs w:val="28"/>
                 <w:lang w:val="en-US"/>
               </w:rPr>
               <w:t>(vertex)}</w:t>
@@ -1398,71 +1471,62 @@
             <w:pPr>
               <w:spacing w:before="240"/>
               <w:rPr>
-                <w:sz w:val="20"/>
-                <w:szCs w:val="20"/>
-              </w:rPr>
-            </w:pPr>
-            <w:r>
-              <w:rPr>
-                <w:sz w:val="20"/>
-                <w:szCs w:val="20"/>
+                <w:sz w:val="28"/>
+                <w:szCs w:val="28"/>
+              </w:rPr>
+            </w:pPr>
+            <w:r>
+              <w:rPr>
+                <w:sz w:val="28"/>
+                <w:szCs w:val="28"/>
               </w:rPr>
               <w:t>{</w:t>
             </w:r>
             <w:proofErr w:type="spellStart"/>
             <w:r>
               <w:rPr>
-                <w:sz w:val="20"/>
-                <w:szCs w:val="20"/>
+                <w:sz w:val="28"/>
+                <w:szCs w:val="28"/>
               </w:rPr>
               <w:t>pos</w:t>
             </w:r>
             <w:proofErr w:type="spellEnd"/>
-            <w:proofErr w:type="gramStart"/>
-            <w:r>
-              <w:rPr>
-                <w:sz w:val="20"/>
-                <w:szCs w:val="20"/>
+            <w:r>
+              <w:rPr>
+                <w:sz w:val="28"/>
+                <w:szCs w:val="28"/>
               </w:rPr>
               <w:t>: !</w:t>
             </w:r>
             <w:proofErr w:type="spellStart"/>
             <w:r>
               <w:rPr>
-                <w:sz w:val="20"/>
-                <w:szCs w:val="20"/>
-              </w:rPr>
-              <w:t>vertices</w:t>
-            </w:r>
-            <w:proofErr w:type="gramEnd"/>
-            <w:r>
-              <w:rPr>
-                <w:sz w:val="20"/>
-                <w:szCs w:val="20"/>
-              </w:rPr>
-              <w:t>.contains</w:t>
-            </w:r>
-            <w:proofErr w:type="spellEnd"/>
-            <w:r>
-              <w:rPr>
-                <w:sz w:val="20"/>
-                <w:szCs w:val="20"/>
+                <w:sz w:val="28"/>
+                <w:szCs w:val="28"/>
+              </w:rPr>
+              <w:t>vertices.contains</w:t>
+            </w:r>
+            <w:proofErr w:type="spellEnd"/>
+            <w:r>
+              <w:rPr>
+                <w:sz w:val="28"/>
+                <w:szCs w:val="28"/>
               </w:rPr>
               <w:t>(</w:t>
             </w:r>
             <w:proofErr w:type="spellStart"/>
             <w:r>
               <w:rPr>
-                <w:sz w:val="20"/>
-                <w:szCs w:val="20"/>
+                <w:sz w:val="28"/>
+                <w:szCs w:val="28"/>
               </w:rPr>
               <w:t>vertex</w:t>
             </w:r>
             <w:proofErr w:type="spellEnd"/>
             <w:r>
               <w:rPr>
-                <w:sz w:val="20"/>
-                <w:szCs w:val="20"/>
+                <w:sz w:val="28"/>
+                <w:szCs w:val="28"/>
               </w:rPr>
               <w:t>)}</w:t>
             </w:r>
@@ -1471,34 +1535,18 @@
             <w:pPr>
               <w:spacing w:before="240"/>
               <w:rPr>
-                <w:sz w:val="20"/>
-                <w:szCs w:val="20"/>
-                <w:lang w:val="en-US"/>
-              </w:rPr>
-            </w:pPr>
-            <w:r>
-              <w:rPr>
-                <w:sz w:val="20"/>
-                <w:szCs w:val="20"/>
-                <w:lang w:val="en-US"/>
-              </w:rPr>
-              <w:t>“</w:t>
-            </w:r>
-            <w:r>
-              <w:rPr>
-                <w:sz w:val="20"/>
-                <w:szCs w:val="20"/>
-                <w:lang w:val="en-US"/>
-              </w:rPr>
-              <w:t>Removes a vertex from the graph</w:t>
-            </w:r>
-            <w:r>
-              <w:rPr>
-                <w:sz w:val="20"/>
-                <w:szCs w:val="20"/>
-                <w:lang w:val="en-US"/>
-              </w:rPr>
-              <w:t>”</w:t>
+                <w:sz w:val="28"/>
+                <w:szCs w:val="28"/>
+                <w:lang w:val="en-US"/>
+              </w:rPr>
+            </w:pPr>
+            <w:r>
+              <w:rPr>
+                <w:sz w:val="28"/>
+                <w:szCs w:val="28"/>
+                <w:lang w:val="en-US"/>
+              </w:rPr>
+              <w:t>“Removes a vertex from the graph”</w:t>
             </w:r>
           </w:p>
           <w:p>
@@ -1566,7 +1614,7 @@
               <w:bottom w:val="single" w:sz="8" w:space="0" w:color="000000"/>
               <w:right w:val="single" w:sz="8" w:space="0" w:color="000000"/>
             </w:tcBorders>
-            <w:shd w:val="clear" w:color="auto" w:fill="B4C6E7"/>
+            <w:shd w:val="clear" w:color="auto" w:fill="auto"/>
             <w:tcMar>
               <w:top w:w="100" w:type="dxa"/>
               <w:left w:w="100" w:type="dxa"/>
@@ -1578,108 +1626,82 @@
             <w:pPr>
               <w:spacing w:before="240"/>
               <w:rPr>
+                <w:sz w:val="28"/>
+                <w:szCs w:val="28"/>
+                <w:lang w:val="en-US"/>
+              </w:rPr>
+            </w:pPr>
+            <w:proofErr w:type="spellStart"/>
+            <w:r>
+              <w:rPr>
+                <w:sz w:val="28"/>
+                <w:szCs w:val="28"/>
+                <w:lang w:val="en-US"/>
+              </w:rPr>
+              <w:t>AddEdge</w:t>
+            </w:r>
+            <w:proofErr w:type="spellEnd"/>
+            <w:r>
+              <w:rPr>
+                <w:sz w:val="28"/>
+                <w:szCs w:val="28"/>
+                <w:lang w:val="en-US"/>
+              </w:rPr>
+              <w:t>(source, destination, weight): -&gt; Void</w:t>
+            </w:r>
+          </w:p>
+          <w:p>
+            <w:pPr>
+              <w:spacing w:before="240"/>
+              <w:rPr>
+                <w:sz w:val="28"/>
+                <w:szCs w:val="28"/>
+                <w:lang w:val="en-US"/>
+              </w:rPr>
+            </w:pPr>
+            <w:r>
+              <w:rPr>
+                <w:sz w:val="28"/>
+                <w:szCs w:val="28"/>
+                <w:lang w:val="en-US"/>
+              </w:rPr>
+              <w:t>{pre: source, destination, weight}</w:t>
+            </w:r>
+          </w:p>
+          <w:p>
+            <w:pPr>
+              <w:spacing w:before="240"/>
+              <w:rPr>
+                <w:sz w:val="28"/>
+                <w:szCs w:val="28"/>
+                <w:lang w:val="en-US"/>
+              </w:rPr>
+            </w:pPr>
+            <w:r>
+              <w:rPr>
+                <w:sz w:val="28"/>
+                <w:szCs w:val="28"/>
+                <w:lang w:val="en-US"/>
+              </w:rPr>
+              <w:t>{pos: Edge between source and destination with the specified weight is added}</w:t>
+            </w:r>
+          </w:p>
+          <w:p>
+            <w:pPr>
+              <w:spacing w:before="240" w:line="480" w:lineRule="auto"/>
+              <w:rPr>
                 <w:sz w:val="20"/>
                 <w:szCs w:val="20"/>
                 <w:lang w:val="en-US"/>
               </w:rPr>
             </w:pPr>
-            <w:proofErr w:type="spellStart"/>
-            <w:proofErr w:type="gramStart"/>
-            <w:r>
-              <w:rPr>
-                <w:sz w:val="20"/>
-                <w:szCs w:val="20"/>
-                <w:lang w:val="en-US"/>
-              </w:rPr>
-              <w:t>AddEdge</w:t>
-            </w:r>
-            <w:proofErr w:type="spellEnd"/>
-            <w:r>
-              <w:rPr>
-                <w:sz w:val="20"/>
-                <w:szCs w:val="20"/>
-                <w:lang w:val="en-US"/>
-              </w:rPr>
-              <w:t>(</w:t>
-            </w:r>
-            <w:proofErr w:type="gramEnd"/>
-            <w:r>
-              <w:rPr>
-                <w:sz w:val="20"/>
-                <w:szCs w:val="20"/>
-                <w:lang w:val="en-US"/>
-              </w:rPr>
-              <w:t>source, destination, weight): -&gt; Void</w:t>
-            </w:r>
-          </w:p>
-          <w:p>
-            <w:pPr>
-              <w:spacing w:before="240"/>
-              <w:rPr>
-                <w:sz w:val="20"/>
-                <w:szCs w:val="20"/>
-                <w:lang w:val="en-US"/>
-              </w:rPr>
-            </w:pPr>
-            <w:r>
-              <w:rPr>
-                <w:sz w:val="20"/>
-                <w:szCs w:val="20"/>
-                <w:lang w:val="en-US"/>
-              </w:rPr>
-              <w:t>{pre: source, destination, weight}</w:t>
-            </w:r>
-          </w:p>
-          <w:p>
-            <w:pPr>
-              <w:spacing w:before="240"/>
-              <w:rPr>
-                <w:sz w:val="20"/>
-                <w:szCs w:val="20"/>
-                <w:lang w:val="en-US"/>
-              </w:rPr>
-            </w:pPr>
-            <w:r>
-              <w:rPr>
-                <w:sz w:val="20"/>
-                <w:szCs w:val="20"/>
-                <w:lang w:val="en-US"/>
-              </w:rPr>
-              <w:t>{pos: Edge between source and destination with the specified weight is added}</w:t>
-            </w:r>
-          </w:p>
-          <w:p>
-            <w:pPr>
-              <w:spacing w:before="240" w:line="480" w:lineRule="auto"/>
-              <w:rPr>
-                <w:sz w:val="20"/>
-                <w:szCs w:val="20"/>
-                <w:lang w:val="en-US"/>
-              </w:rPr>
-            </w:pPr>
-            <w:r>
-              <w:rPr>
-                <w:sz w:val="20"/>
-                <w:szCs w:val="20"/>
-                <w:lang w:val="en-US"/>
-              </w:rPr>
-              <w:t>“</w:t>
-            </w:r>
-            <w:r>
-              <w:rPr>
-                <w:sz w:val="20"/>
-                <w:szCs w:val="20"/>
-                <w:lang w:val="en-US"/>
-              </w:rPr>
-              <w:t>Adds an edge between two vertices with a given weight</w:t>
-            </w:r>
-            <w:r>
-              <w:rPr>
-                <w:sz w:val="20"/>
-                <w:szCs w:val="20"/>
-                <w:lang w:val="en-US"/>
-              </w:rPr>
-              <w:t>”</w:t>
+            <w:r>
+              <w:rPr>
+                <w:sz w:val="28"/>
+                <w:szCs w:val="28"/>
+                <w:lang w:val="en-US"/>
+              </w:rPr>
+              <w:t>“Adds an edge between two vertices with a given weight”</w:t>
             </w:r>
           </w:p>
         </w:tc>
@@ -1822,7 +1844,7 @@
               <w:bottom w:val="single" w:sz="8" w:space="0" w:color="000000"/>
               <w:right w:val="single" w:sz="8" w:space="0" w:color="000000"/>
             </w:tcBorders>
-            <w:shd w:val="clear" w:color="auto" w:fill="B4C6E7"/>
+            <w:shd w:val="clear" w:color="auto" w:fill="auto"/>
             <w:tcMar>
               <w:top w:w="100" w:type="dxa"/>
               <w:left w:w="100" w:type="dxa"/>
@@ -1834,97 +1856,87 @@
             <w:pPr>
               <w:spacing w:before="240"/>
               <w:rPr>
+                <w:sz w:val="28"/>
+                <w:szCs w:val="28"/>
+                <w:lang w:val="en-US"/>
+              </w:rPr>
+            </w:pPr>
+            <w:proofErr w:type="spellStart"/>
+            <w:r>
+              <w:rPr>
+                <w:sz w:val="28"/>
+                <w:szCs w:val="28"/>
+                <w:lang w:val="en-US"/>
+              </w:rPr>
+              <w:t>RemoveEdge</w:t>
+            </w:r>
+            <w:proofErr w:type="spellEnd"/>
+            <w:r>
+              <w:rPr>
+                <w:sz w:val="28"/>
+                <w:szCs w:val="28"/>
+                <w:lang w:val="en-US"/>
+              </w:rPr>
+              <w:t>(source, destination): -&gt; Void</w:t>
+            </w:r>
+          </w:p>
+          <w:p>
+            <w:pPr>
+              <w:spacing w:before="240"/>
+              <w:rPr>
+                <w:sz w:val="28"/>
+                <w:szCs w:val="28"/>
+                <w:lang w:val="en-US"/>
+              </w:rPr>
+            </w:pPr>
+            <w:r>
+              <w:rPr>
+                <w:sz w:val="28"/>
+                <w:szCs w:val="28"/>
+                <w:lang w:val="en-US"/>
+              </w:rPr>
+              <w:t>{pre: source, destination}</w:t>
+            </w:r>
+          </w:p>
+          <w:p>
+            <w:pPr>
+              <w:spacing w:before="240"/>
+              <w:rPr>
+                <w:sz w:val="28"/>
+                <w:szCs w:val="28"/>
+                <w:lang w:val="en-US"/>
+              </w:rPr>
+            </w:pPr>
+            <w:r>
+              <w:rPr>
+                <w:sz w:val="28"/>
+                <w:szCs w:val="28"/>
+                <w:lang w:val="en-US"/>
+              </w:rPr>
+              <w:t>{pos: Edge between source and destination is removed}</w:t>
+            </w:r>
+          </w:p>
+          <w:p>
+            <w:pPr>
+              <w:spacing w:before="240"/>
+              <w:rPr>
                 <w:sz w:val="20"/>
                 <w:szCs w:val="20"/>
                 <w:lang w:val="en-US"/>
               </w:rPr>
             </w:pPr>
-            <w:proofErr w:type="spellStart"/>
-            <w:proofErr w:type="gramStart"/>
-            <w:r>
-              <w:rPr>
-                <w:sz w:val="20"/>
-                <w:szCs w:val="20"/>
-                <w:lang w:val="en-US"/>
-              </w:rPr>
-              <w:t>RemoveEdge</w:t>
-            </w:r>
-            <w:proofErr w:type="spellEnd"/>
-            <w:r>
-              <w:rPr>
-                <w:sz w:val="20"/>
-                <w:szCs w:val="20"/>
-                <w:lang w:val="en-US"/>
-              </w:rPr>
-              <w:t>(</w:t>
-            </w:r>
-            <w:proofErr w:type="gramEnd"/>
-            <w:r>
-              <w:rPr>
-                <w:sz w:val="20"/>
-                <w:szCs w:val="20"/>
-                <w:lang w:val="en-US"/>
-              </w:rPr>
-              <w:t>source, destination): -&gt; Void</w:t>
-            </w:r>
-          </w:p>
-          <w:p>
-            <w:pPr>
-              <w:spacing w:before="240"/>
-              <w:rPr>
-                <w:sz w:val="20"/>
-                <w:szCs w:val="20"/>
-                <w:lang w:val="en-US"/>
-              </w:rPr>
-            </w:pPr>
-            <w:r>
-              <w:rPr>
-                <w:sz w:val="20"/>
-                <w:szCs w:val="20"/>
-                <w:lang w:val="en-US"/>
-              </w:rPr>
-              <w:t>{pre: source, destination}</w:t>
-            </w:r>
-          </w:p>
-          <w:p>
-            <w:pPr>
-              <w:spacing w:before="240"/>
-              <w:rPr>
-                <w:sz w:val="20"/>
-                <w:szCs w:val="20"/>
-                <w:lang w:val="en-US"/>
-              </w:rPr>
-            </w:pPr>
-            <w:r>
-              <w:rPr>
-                <w:sz w:val="20"/>
-                <w:szCs w:val="20"/>
-                <w:lang w:val="en-US"/>
-              </w:rPr>
-              <w:t>{pos: Edge between source and destination is removed}</w:t>
-            </w:r>
-          </w:p>
-          <w:p>
-            <w:pPr>
-              <w:spacing w:before="240"/>
-              <w:rPr>
-                <w:sz w:val="20"/>
-                <w:szCs w:val="20"/>
-                <w:lang w:val="en-US"/>
-              </w:rPr>
-            </w:pPr>
-            <w:r>
-              <w:rPr>
-                <w:sz w:val="20"/>
-                <w:szCs w:val="20"/>
+            <w:r>
+              <w:rPr>
+                <w:sz w:val="28"/>
+                <w:szCs w:val="28"/>
                 <w:lang w:val="en-US"/>
               </w:rPr>
               <w:t>“</w:t>
             </w:r>
             <w:r>
               <w:rPr>
-                <w:sz w:val="20"/>
-                <w:szCs w:val="20"/>
+                <w:sz w:val="28"/>
+                <w:szCs w:val="28"/>
                 <w:lang w:val="en-US"/>
               </w:rPr>
               <w:t>Removes an edge between two vertices</w:t>
@@ -2000,7 +2012,7 @@
               <w:bottom w:val="single" w:sz="8" w:space="0" w:color="000000"/>
               <w:right w:val="single" w:sz="8" w:space="0" w:color="000000"/>
             </w:tcBorders>
-            <w:shd w:val="clear" w:color="auto" w:fill="B4C6E7"/>
+            <w:shd w:val="clear" w:color="auto" w:fill="auto"/>
             <w:tcMar>
               <w:top w:w="100" w:type="dxa"/>
               <w:left w:w="100" w:type="dxa"/>
@@ -2012,34 +2024,24 @@
             <w:pPr>
               <w:spacing w:before="240"/>
               <w:rPr>
-                <w:sz w:val="20"/>
-                <w:szCs w:val="20"/>
-                <w:lang w:val="en-US"/>
-              </w:rPr>
-            </w:pPr>
-            <w:r>
-              <w:rPr>
-                <w:sz w:val="20"/>
-                <w:szCs w:val="20"/>
-                <w:lang w:val="en-US"/>
-              </w:rPr>
-              <w:t xml:space="preserve">    </w:t>
-            </w:r>
-            <w:proofErr w:type="gramStart"/>
-            <w:r>
-              <w:rPr>
-                <w:sz w:val="20"/>
-                <w:szCs w:val="20"/>
-                <w:lang w:val="en-US"/>
-              </w:rPr>
-              <w:t>DFS(</w:t>
-            </w:r>
-            <w:proofErr w:type="spellStart"/>
-            <w:proofErr w:type="gramEnd"/>
-            <w:r>
-              <w:rPr>
-                <w:sz w:val="20"/>
-                <w:szCs w:val="20"/>
+                <w:sz w:val="28"/>
+                <w:szCs w:val="28"/>
+                <w:lang w:val="en-US"/>
+              </w:rPr>
+            </w:pPr>
+            <w:r>
+              <w:rPr>
+                <w:sz w:val="28"/>
+                <w:szCs w:val="28"/>
+                <w:lang w:val="en-US"/>
+              </w:rPr>
+              <w:t xml:space="preserve">    DFS(</w:t>
+            </w:r>
+            <w:proofErr w:type="spellStart"/>
+            <w:r>
+              <w:rPr>
+                <w:sz w:val="28"/>
+                <w:szCs w:val="28"/>
                 <w:lang w:val="en-US"/>
               </w:rPr>
               <w:t>startVertex</w:t>
@@ -2047,8 +2049,8 @@
             <w:proofErr w:type="spellEnd"/>
             <w:r>
               <w:rPr>
-                <w:sz w:val="20"/>
-                <w:szCs w:val="20"/>
+                <w:sz w:val="28"/>
+                <w:szCs w:val="28"/>
                 <w:lang w:val="en-US"/>
               </w:rPr>
               <w:t>): -&gt; Void</w:t>
@@ -2058,15 +2060,15 @@
             <w:pPr>
               <w:spacing w:before="240"/>
               <w:rPr>
-                <w:sz w:val="20"/>
-                <w:szCs w:val="20"/>
-                <w:lang w:val="en-US"/>
-              </w:rPr>
-            </w:pPr>
-            <w:r>
-              <w:rPr>
-                <w:sz w:val="20"/>
-                <w:szCs w:val="20"/>
+                <w:sz w:val="28"/>
+                <w:szCs w:val="28"/>
+                <w:lang w:val="en-US"/>
+              </w:rPr>
+            </w:pPr>
+            <w:r>
+              <w:rPr>
+                <w:sz w:val="28"/>
+                <w:szCs w:val="28"/>
                 <w:lang w:val="en-US"/>
               </w:rPr>
               <w:t xml:space="preserve">    {pre: </w:t>
@@ -2074,8 +2076,8 @@
             <w:proofErr w:type="spellStart"/>
             <w:r>
               <w:rPr>
-                <w:sz w:val="20"/>
-                <w:szCs w:val="20"/>
+                <w:sz w:val="28"/>
+                <w:szCs w:val="28"/>
                 <w:lang w:val="en-US"/>
               </w:rPr>
               <w:t>startVertex</w:t>
@@ -2083,8 +2085,8 @@
             <w:proofErr w:type="spellEnd"/>
             <w:r>
               <w:rPr>
-                <w:sz w:val="20"/>
-                <w:szCs w:val="20"/>
+                <w:sz w:val="28"/>
+                <w:szCs w:val="28"/>
                 <w:lang w:val="en-US"/>
               </w:rPr>
               <w:t>}</w:t>
@@ -2094,15 +2096,15 @@
             <w:pPr>
               <w:spacing w:before="240"/>
               <w:rPr>
-                <w:sz w:val="20"/>
-                <w:szCs w:val="20"/>
-                <w:lang w:val="en-US"/>
-              </w:rPr>
-            </w:pPr>
-            <w:r>
-              <w:rPr>
-                <w:sz w:val="20"/>
-                <w:szCs w:val="20"/>
+                <w:sz w:val="28"/>
+                <w:szCs w:val="28"/>
+                <w:lang w:val="en-US"/>
+              </w:rPr>
+            </w:pPr>
+            <w:r>
+              <w:rPr>
+                <w:sz w:val="28"/>
+                <w:szCs w:val="28"/>
                 <w:lang w:val="en-US"/>
               </w:rPr>
               <w:t xml:space="preserve">    {pos: Depth-First Search is performed starting from the specified vertex}</w:t>
@@ -2112,31 +2114,31 @@
             <w:pPr>
               <w:spacing w:before="240"/>
               <w:rPr>
-                <w:sz w:val="20"/>
-                <w:szCs w:val="20"/>
-                <w:lang w:val="en-US"/>
-              </w:rPr>
-            </w:pPr>
-            <w:r>
-              <w:rPr>
-                <w:sz w:val="20"/>
-                <w:szCs w:val="20"/>
+                <w:sz w:val="28"/>
+                <w:szCs w:val="28"/>
+                <w:lang w:val="en-US"/>
+              </w:rPr>
+            </w:pPr>
+            <w:r>
+              <w:rPr>
+                <w:sz w:val="28"/>
+                <w:szCs w:val="28"/>
                 <w:lang w:val="en-US"/>
               </w:rPr>
               <w:t>“</w:t>
             </w:r>
             <w:r>
               <w:rPr>
-                <w:sz w:val="20"/>
-                <w:szCs w:val="20"/>
+                <w:sz w:val="28"/>
+                <w:szCs w:val="28"/>
                 <w:lang w:val="en-US"/>
               </w:rPr>
               <w:t>Performs Depth-First Search starting from a given vertex</w:t>
             </w:r>
             <w:r>
               <w:rPr>
-                <w:sz w:val="20"/>
-                <w:szCs w:val="20"/>
+                <w:sz w:val="28"/>
+                <w:szCs w:val="28"/>
                 <w:lang w:val="en-US"/>
               </w:rPr>
               <w:t>”</w:t>
@@ -2281,7 +2283,7 @@
               <w:bottom w:val="single" w:sz="8" w:space="0" w:color="000000"/>
               <w:right w:val="single" w:sz="8" w:space="0" w:color="000000"/>
             </w:tcBorders>
-            <w:shd w:val="clear" w:color="auto" w:fill="B4C6E7"/>
+            <w:shd w:val="clear" w:color="auto" w:fill="auto"/>
             <w:tcMar>
               <w:top w:w="100" w:type="dxa"/>
               <w:left w:w="100" w:type="dxa"/>
@@ -2293,6 +2295,96 @@
             <w:pPr>
               <w:spacing w:before="240"/>
               <w:rPr>
+                <w:sz w:val="28"/>
+                <w:szCs w:val="28"/>
+                <w:lang w:val="en-US"/>
+              </w:rPr>
+            </w:pPr>
+            <w:r>
+              <w:rPr>
+                <w:sz w:val="28"/>
+                <w:szCs w:val="28"/>
+                <w:lang w:val="en-US"/>
+              </w:rPr>
+              <w:t xml:space="preserve">    BFS(</w:t>
+            </w:r>
+            <w:proofErr w:type="spellStart"/>
+            <w:r>
+              <w:rPr>
+                <w:sz w:val="28"/>
+                <w:szCs w:val="28"/>
+                <w:lang w:val="en-US"/>
+              </w:rPr>
+              <w:t>startVertex</w:t>
+            </w:r>
+            <w:proofErr w:type="spellEnd"/>
+            <w:r>
+              <w:rPr>
+                <w:sz w:val="28"/>
+                <w:szCs w:val="28"/>
+                <w:lang w:val="en-US"/>
+              </w:rPr>
+              <w:t>): -&gt; Void</w:t>
+            </w:r>
+          </w:p>
+          <w:p>
+            <w:pPr>
+              <w:spacing w:before="240"/>
+              <w:rPr>
+                <w:sz w:val="28"/>
+                <w:szCs w:val="28"/>
+                <w:lang w:val="en-US"/>
+              </w:rPr>
+            </w:pPr>
+            <w:r>
+              <w:rPr>
+                <w:sz w:val="28"/>
+                <w:szCs w:val="28"/>
+                <w:lang w:val="en-US"/>
+              </w:rPr>
+              <w:t xml:space="preserve">    {pre: </w:t>
+            </w:r>
+            <w:proofErr w:type="spellStart"/>
+            <w:r>
+              <w:rPr>
+                <w:sz w:val="28"/>
+                <w:szCs w:val="28"/>
+                <w:lang w:val="en-US"/>
+              </w:rPr>
+              <w:t>startVertex</w:t>
+            </w:r>
+            <w:proofErr w:type="spellEnd"/>
+            <w:r>
+              <w:rPr>
+                <w:sz w:val="28"/>
+                <w:szCs w:val="28"/>
+                <w:lang w:val="en-US"/>
+              </w:rPr>
+              <w:t>}</w:t>
+            </w:r>
+          </w:p>
+          <w:p>
+            <w:pPr>
+              <w:spacing w:before="240"/>
+              <w:rPr>
+                <w:sz w:val="28"/>
+                <w:szCs w:val="28"/>
+                <w:lang w:val="en-US"/>
+              </w:rPr>
+            </w:pPr>
+            <w:r>
+              <w:rPr>
+                <w:sz w:val="28"/>
+                <w:szCs w:val="28"/>
+                <w:lang w:val="en-US"/>
+              </w:rPr>
+              <w:t xml:space="preserve">    {pos: Breadth-First Search is performed starting from the specified vertex}</w:t>
+            </w:r>
+          </w:p>
+          <w:p>
+            <w:pPr>
+              <w:spacing w:before="240"/>
+              <w:rPr>
                 <w:sz w:val="20"/>
                 <w:szCs w:val="20"/>
                 <w:lang w:val="en-US"/>
@@ -2300,124 +2392,24 @@
             </w:pPr>
             <w:r>
               <w:rPr>
-                <w:sz w:val="20"/>
-                <w:szCs w:val="20"/>
-                <w:lang w:val="en-US"/>
-              </w:rPr>
-              <w:t xml:space="preserve">    </w:t>
-            </w:r>
-            <w:proofErr w:type="gramStart"/>
-            <w:r>
-              <w:rPr>
-                <w:sz w:val="20"/>
-                <w:szCs w:val="20"/>
-                <w:lang w:val="en-US"/>
-              </w:rPr>
-              <w:t>BFS(</w:t>
-            </w:r>
-            <w:proofErr w:type="spellStart"/>
-            <w:proofErr w:type="gramEnd"/>
-            <w:r>
-              <w:rPr>
-                <w:sz w:val="20"/>
-                <w:szCs w:val="20"/>
-                <w:lang w:val="en-US"/>
-              </w:rPr>
-              <w:t>startVertex</w:t>
-            </w:r>
-            <w:proofErr w:type="spellEnd"/>
-            <w:r>
-              <w:rPr>
-                <w:sz w:val="20"/>
-                <w:szCs w:val="20"/>
-                <w:lang w:val="en-US"/>
-              </w:rPr>
-              <w:t>): -&gt; Void</w:t>
-            </w:r>
-          </w:p>
-          <w:p>
-            <w:pPr>
-              <w:spacing w:before="240"/>
-              <w:rPr>
-                <w:sz w:val="20"/>
-                <w:szCs w:val="20"/>
-                <w:lang w:val="en-US"/>
-              </w:rPr>
-            </w:pPr>
-            <w:r>
-              <w:rPr>
-                <w:sz w:val="20"/>
-                <w:szCs w:val="20"/>
-                <w:lang w:val="en-US"/>
-              </w:rPr>
-              <w:t xml:space="preserve">    {pre: </w:t>
-            </w:r>
-            <w:proofErr w:type="spellStart"/>
-            <w:r>
-              <w:rPr>
-                <w:sz w:val="20"/>
-                <w:szCs w:val="20"/>
-                <w:lang w:val="en-US"/>
-              </w:rPr>
-              <w:t>startVertex</w:t>
-            </w:r>
-            <w:proofErr w:type="spellEnd"/>
-            <w:r>
-              <w:rPr>
-                <w:sz w:val="20"/>
-                <w:szCs w:val="20"/>
-                <w:lang w:val="en-US"/>
-              </w:rPr>
-              <w:t>}</w:t>
-            </w:r>
-          </w:p>
-          <w:p>
-            <w:pPr>
-              <w:spacing w:before="240"/>
-              <w:rPr>
-                <w:sz w:val="20"/>
-                <w:szCs w:val="20"/>
-                <w:lang w:val="en-US"/>
-              </w:rPr>
-            </w:pPr>
-            <w:r>
-              <w:rPr>
-                <w:sz w:val="20"/>
-                <w:szCs w:val="20"/>
-                <w:lang w:val="en-US"/>
-              </w:rPr>
-              <w:t xml:space="preserve">    {pos: Breadth-First Search is performed starting from the specified vertex}</w:t>
-            </w:r>
-          </w:p>
-          <w:p>
-            <w:pPr>
-              <w:spacing w:before="240"/>
-              <w:rPr>
-                <w:sz w:val="20"/>
-                <w:szCs w:val="20"/>
-                <w:lang w:val="en-US"/>
-              </w:rPr>
-            </w:pPr>
-            <w:r>
-              <w:rPr>
-                <w:sz w:val="20"/>
-                <w:szCs w:val="20"/>
+                <w:sz w:val="28"/>
+                <w:szCs w:val="28"/>
                 <w:lang w:val="en-US"/>
               </w:rPr>
               <w:t>“</w:t>
             </w:r>
             <w:r>
               <w:rPr>
-                <w:sz w:val="20"/>
-                <w:szCs w:val="20"/>
+                <w:sz w:val="28"/>
+                <w:szCs w:val="28"/>
                 <w:lang w:val="en-US"/>
               </w:rPr>
               <w:t>Performs Breadth-First Search starting from a given vertex</w:t>
             </w:r>
             <w:r>
               <w:rPr>
-                <w:sz w:val="20"/>
-                <w:szCs w:val="20"/>
+                <w:sz w:val="28"/>
+                <w:szCs w:val="28"/>
                 <w:lang w:val="en-US"/>
               </w:rPr>
               <w:t>”</w:t>
@@ -2475,7 +2467,7 @@
               <w:bottom w:val="single" w:sz="8" w:space="0" w:color="000000"/>
               <w:right w:val="single" w:sz="8" w:space="0" w:color="000000"/>
             </w:tcBorders>
-            <w:shd w:val="clear" w:color="auto" w:fill="B4C6E7"/>
+            <w:shd w:val="clear" w:color="auto" w:fill="auto"/>
             <w:tcMar>
               <w:top w:w="100" w:type="dxa"/>
               <w:left w:w="100" w:type="dxa"/>
@@ -2487,6 +2479,204 @@
             <w:pPr>
               <w:spacing w:before="240"/>
               <w:rPr>
+                <w:sz w:val="28"/>
+                <w:szCs w:val="28"/>
+                <w:lang w:val="en-US"/>
+              </w:rPr>
+            </w:pPr>
+            <w:r>
+              <w:rPr>
+                <w:sz w:val="28"/>
+                <w:szCs w:val="28"/>
+                <w:lang w:val="en-US"/>
+              </w:rPr>
+              <w:t xml:space="preserve">    </w:t>
+            </w:r>
+          </w:p>
+          <w:p>
+            <w:pPr>
+              <w:spacing w:before="240"/>
+              <w:rPr>
+                <w:sz w:val="28"/>
+                <w:szCs w:val="28"/>
+                <w:lang w:val="en-US"/>
+              </w:rPr>
+            </w:pPr>
+            <w:r>
+              <w:rPr>
+                <w:sz w:val="28"/>
+                <w:szCs w:val="28"/>
+                <w:lang w:val="en-US"/>
+              </w:rPr>
+              <w:t xml:space="preserve">    Dijkstra(</w:t>
+            </w:r>
+            <w:proofErr w:type="spellStart"/>
+            <w:r>
+              <w:rPr>
+                <w:sz w:val="28"/>
+                <w:szCs w:val="28"/>
+                <w:lang w:val="en-US"/>
+              </w:rPr>
+              <w:t>startVertex</w:t>
+            </w:r>
+            <w:proofErr w:type="spellEnd"/>
+            <w:r>
+              <w:rPr>
+                <w:sz w:val="28"/>
+                <w:szCs w:val="28"/>
+                <w:lang w:val="en-US"/>
+              </w:rPr>
+              <w:t xml:space="preserve">, </w:t>
+            </w:r>
+            <w:proofErr w:type="spellStart"/>
+            <w:r>
+              <w:rPr>
+                <w:sz w:val="28"/>
+                <w:szCs w:val="28"/>
+                <w:lang w:val="en-US"/>
+              </w:rPr>
+              <w:t>endVertex</w:t>
+            </w:r>
+            <w:proofErr w:type="spellEnd"/>
+            <w:r>
+              <w:rPr>
+                <w:sz w:val="28"/>
+                <w:szCs w:val="28"/>
+                <w:lang w:val="en-US"/>
+              </w:rPr>
+              <w:t xml:space="preserve">): -&gt; </w:t>
+            </w:r>
+            <w:proofErr w:type="spellStart"/>
+            <w:r>
+              <w:rPr>
+                <w:sz w:val="28"/>
+                <w:szCs w:val="28"/>
+                <w:lang w:val="en-US"/>
+              </w:rPr>
+              <w:t>ArrayList</w:t>
+            </w:r>
+            <w:proofErr w:type="spellEnd"/>
+            <w:r>
+              <w:rPr>
+                <w:sz w:val="28"/>
+                <w:szCs w:val="28"/>
+                <w:lang w:val="en-US"/>
+              </w:rPr>
+              <w:t>&lt;Vertex&lt;T&gt;&gt;</w:t>
+            </w:r>
+          </w:p>
+          <w:p>
+            <w:pPr>
+              <w:spacing w:before="240"/>
+              <w:rPr>
+                <w:sz w:val="28"/>
+                <w:szCs w:val="28"/>
+                <w:lang w:val="en-US"/>
+              </w:rPr>
+            </w:pPr>
+            <w:r>
+              <w:rPr>
+                <w:sz w:val="28"/>
+                <w:szCs w:val="28"/>
+                <w:lang w:val="en-US"/>
+              </w:rPr>
+              <w:t xml:space="preserve">    {pre: </w:t>
+            </w:r>
+            <w:proofErr w:type="spellStart"/>
+            <w:r>
+              <w:rPr>
+                <w:sz w:val="28"/>
+                <w:szCs w:val="28"/>
+                <w:lang w:val="en-US"/>
+              </w:rPr>
+              <w:t>startVertex</w:t>
+            </w:r>
+            <w:proofErr w:type="spellEnd"/>
+            <w:r>
+              <w:rPr>
+                <w:sz w:val="28"/>
+                <w:szCs w:val="28"/>
+                <w:lang w:val="en-US"/>
+              </w:rPr>
+              <w:t xml:space="preserve">, </w:t>
+            </w:r>
+            <w:proofErr w:type="spellStart"/>
+            <w:r>
+              <w:rPr>
+                <w:sz w:val="28"/>
+                <w:szCs w:val="28"/>
+                <w:lang w:val="en-US"/>
+              </w:rPr>
+              <w:t>endVertex</w:t>
+            </w:r>
+            <w:proofErr w:type="spellEnd"/>
+            <w:r>
+              <w:rPr>
+                <w:sz w:val="28"/>
+                <w:szCs w:val="28"/>
+                <w:lang w:val="en-US"/>
+              </w:rPr>
+              <w:t>}</w:t>
+            </w:r>
+          </w:p>
+          <w:p>
+            <w:pPr>
+              <w:spacing w:before="240"/>
+              <w:rPr>
+                <w:sz w:val="28"/>
+                <w:szCs w:val="28"/>
+                <w:lang w:val="en-US"/>
+              </w:rPr>
+            </w:pPr>
+            <w:r>
+              <w:rPr>
+                <w:sz w:val="28"/>
+                <w:szCs w:val="28"/>
+                <w:lang w:val="en-US"/>
+              </w:rPr>
+              <w:t xml:space="preserve">    {pos: Returns the shortest path between </w:t>
+            </w:r>
+            <w:proofErr w:type="spellStart"/>
+            <w:r>
+              <w:rPr>
+                <w:sz w:val="28"/>
+                <w:szCs w:val="28"/>
+                <w:lang w:val="en-US"/>
+              </w:rPr>
+              <w:t>startVertex</w:t>
+            </w:r>
+            <w:proofErr w:type="spellEnd"/>
+            <w:r>
+              <w:rPr>
+                <w:sz w:val="28"/>
+                <w:szCs w:val="28"/>
+                <w:lang w:val="en-US"/>
+              </w:rPr>
+              <w:t xml:space="preserve"> and </w:t>
+            </w:r>
+            <w:proofErr w:type="spellStart"/>
+            <w:r>
+              <w:rPr>
+                <w:sz w:val="28"/>
+                <w:szCs w:val="28"/>
+                <w:lang w:val="en-US"/>
+              </w:rPr>
+              <w:t>endVertex</w:t>
+            </w:r>
+            <w:proofErr w:type="spellEnd"/>
+            <w:r>
+              <w:rPr>
+                <w:sz w:val="28"/>
+                <w:szCs w:val="28"/>
+                <w:lang w:val="en-US"/>
+              </w:rPr>
+              <w:t>}</w:t>
+            </w:r>
+          </w:p>
+          <w:p>
+            <w:pPr>
+              <w:spacing w:before="240" w:line="480" w:lineRule="auto"/>
+              <w:rPr>
                 <w:sz w:val="20"/>
                 <w:szCs w:val="20"/>
                 <w:lang w:val="en-US"/>
@@ -2494,227 +2684,11 @@
             </w:pPr>
             <w:r>
               <w:rPr>
-                <w:sz w:val="20"/>
-                <w:szCs w:val="20"/>
-                <w:lang w:val="en-US"/>
-              </w:rPr>
-              <w:t xml:space="preserve">    </w:t>
-            </w:r>
-          </w:p>
-          <w:p>
-            <w:pPr>
-              <w:spacing w:before="240"/>
-              <w:rPr>
-                <w:sz w:val="20"/>
-                <w:szCs w:val="20"/>
-                <w:lang w:val="en-US"/>
-              </w:rPr>
-            </w:pPr>
-            <w:r>
-              <w:rPr>
-                <w:sz w:val="20"/>
-                <w:szCs w:val="20"/>
-                <w:lang w:val="en-US"/>
-              </w:rPr>
-              <w:t xml:space="preserve">    </w:t>
-            </w:r>
-            <w:proofErr w:type="gramStart"/>
-            <w:r>
-              <w:rPr>
-                <w:sz w:val="20"/>
-                <w:szCs w:val="20"/>
-                <w:lang w:val="en-US"/>
-              </w:rPr>
-              <w:t>Dijkstra(</w:t>
-            </w:r>
-            <w:proofErr w:type="spellStart"/>
-            <w:proofErr w:type="gramEnd"/>
-            <w:r>
-              <w:rPr>
-                <w:sz w:val="20"/>
-                <w:szCs w:val="20"/>
-                <w:lang w:val="en-US"/>
-              </w:rPr>
-              <w:t>startVertex</w:t>
-            </w:r>
-            <w:proofErr w:type="spellEnd"/>
-            <w:r>
-              <w:rPr>
-                <w:sz w:val="20"/>
-                <w:szCs w:val="20"/>
-                <w:lang w:val="en-US"/>
-              </w:rPr>
-              <w:t xml:space="preserve">, </w:t>
-            </w:r>
-            <w:proofErr w:type="spellStart"/>
-            <w:r>
-              <w:rPr>
-                <w:sz w:val="20"/>
-                <w:szCs w:val="20"/>
-                <w:lang w:val="en-US"/>
-              </w:rPr>
-              <w:t>endVertex</w:t>
-            </w:r>
-            <w:proofErr w:type="spellEnd"/>
-            <w:r>
-              <w:rPr>
-                <w:sz w:val="20"/>
-                <w:szCs w:val="20"/>
-                <w:lang w:val="en-US"/>
-              </w:rPr>
-              <w:t xml:space="preserve">): -&gt; </w:t>
-            </w:r>
-            <w:proofErr w:type="spellStart"/>
-            <w:r>
-              <w:rPr>
-                <w:sz w:val="20"/>
-                <w:szCs w:val="20"/>
-                <w:lang w:val="en-US"/>
-              </w:rPr>
-              <w:t>ArrayList</w:t>
-            </w:r>
-            <w:proofErr w:type="spellEnd"/>
-            <w:r>
-              <w:rPr>
-                <w:sz w:val="20"/>
-                <w:szCs w:val="20"/>
-                <w:lang w:val="en-US"/>
-              </w:rPr>
-              <w:t>&lt;Vertex&lt;T&gt;&gt;</w:t>
-            </w:r>
-          </w:p>
-          <w:p>
-            <w:pPr>
-              <w:spacing w:before="240"/>
-              <w:rPr>
-                <w:sz w:val="20"/>
-                <w:szCs w:val="20"/>
-                <w:lang w:val="en-US"/>
-              </w:rPr>
-            </w:pPr>
-            <w:r>
-              <w:rPr>
-                <w:sz w:val="20"/>
-                <w:szCs w:val="20"/>
-                <w:lang w:val="en-US"/>
-              </w:rPr>
-              <w:t xml:space="preserve">    {pre: </w:t>
-            </w:r>
-            <w:proofErr w:type="spellStart"/>
-            <w:r>
-              <w:rPr>
-                <w:sz w:val="20"/>
-                <w:szCs w:val="20"/>
-                <w:lang w:val="en-US"/>
-              </w:rPr>
-              <w:t>startVertex</w:t>
-            </w:r>
-            <w:proofErr w:type="spellEnd"/>
-            <w:r>
-              <w:rPr>
-                <w:sz w:val="20"/>
-                <w:szCs w:val="20"/>
-                <w:lang w:val="en-US"/>
-              </w:rPr>
-              <w:t xml:space="preserve">, </w:t>
-            </w:r>
-            <w:proofErr w:type="spellStart"/>
-            <w:r>
-              <w:rPr>
-                <w:sz w:val="20"/>
-                <w:szCs w:val="20"/>
-                <w:lang w:val="en-US"/>
-              </w:rPr>
-              <w:t>endVertex</w:t>
-            </w:r>
-            <w:proofErr w:type="spellEnd"/>
-            <w:r>
-              <w:rPr>
-                <w:sz w:val="20"/>
-                <w:szCs w:val="20"/>
-                <w:lang w:val="en-US"/>
-              </w:rPr>
-              <w:t>}</w:t>
-            </w:r>
-          </w:p>
-          <w:p>
-            <w:pPr>
-              <w:spacing w:before="240"/>
-              <w:rPr>
-                <w:sz w:val="20"/>
-                <w:szCs w:val="20"/>
-                <w:lang w:val="en-US"/>
-              </w:rPr>
-            </w:pPr>
-            <w:r>
-              <w:rPr>
-                <w:sz w:val="20"/>
-                <w:szCs w:val="20"/>
-                <w:lang w:val="en-US"/>
-              </w:rPr>
-              <w:t xml:space="preserve">    {pos: Returns the shortest path between </w:t>
-            </w:r>
-            <w:proofErr w:type="spellStart"/>
-            <w:r>
-              <w:rPr>
-                <w:sz w:val="20"/>
-                <w:szCs w:val="20"/>
-                <w:lang w:val="en-US"/>
-              </w:rPr>
-              <w:t>startVertex</w:t>
-            </w:r>
-            <w:proofErr w:type="spellEnd"/>
-            <w:r>
-              <w:rPr>
-                <w:sz w:val="20"/>
-                <w:szCs w:val="20"/>
-                <w:lang w:val="en-US"/>
-              </w:rPr>
-              <w:t xml:space="preserve"> and </w:t>
-            </w:r>
-            <w:proofErr w:type="spellStart"/>
-            <w:r>
-              <w:rPr>
-                <w:sz w:val="20"/>
-                <w:szCs w:val="20"/>
-                <w:lang w:val="en-US"/>
-              </w:rPr>
-              <w:t>endVertex</w:t>
-            </w:r>
-            <w:proofErr w:type="spellEnd"/>
-            <w:r>
-              <w:rPr>
-                <w:sz w:val="20"/>
-                <w:szCs w:val="20"/>
-                <w:lang w:val="en-US"/>
-              </w:rPr>
-              <w:t>}</w:t>
-            </w:r>
-          </w:p>
-          <w:p>
-            <w:pPr>
-              <w:spacing w:before="240" w:line="480" w:lineRule="auto"/>
-              <w:rPr>
-                <w:sz w:val="20"/>
-                <w:szCs w:val="20"/>
-                <w:lang w:val="en-US"/>
-              </w:rPr>
-            </w:pPr>
-            <w:r>
-              <w:rPr>
-                <w:sz w:val="20"/>
-                <w:szCs w:val="20"/>
-                <w:lang w:val="en-US"/>
-              </w:rPr>
-              <w:t>“</w:t>
-            </w:r>
-            <w:r>
-              <w:rPr>
-                <w:sz w:val="20"/>
-                <w:szCs w:val="20"/>
-                <w:lang w:val="en-US"/>
-              </w:rPr>
-              <w:t>Applies Dijkstra's algorithm to find the shortest path between two vertices</w:t>
+                <w:sz w:val="28"/>
+                <w:szCs w:val="28"/>
+                <w:lang w:val="en-US"/>
+              </w:rPr>
+              <w:t>“Applies Dijkstra's algorithm to find the shortest path between two vertices</w:t>
             </w:r>
             <w:r>
               <w:rPr>
@@ -2805,7 +2779,6 @@
           <w:bCs/>
           <w:lang w:val="en-US"/>
         </w:rPr>
-        <w:lastRenderedPageBreak/>
         <w:t xml:space="preserve">    </w:t>
       </w:r>
       <w:proofErr w:type="spellStart"/>
@@ -2849,7 +2822,7 @@
               <w:bottom w:val="single" w:sz="8" w:space="0" w:color="000000"/>
               <w:right w:val="single" w:sz="8" w:space="0" w:color="000000"/>
             </w:tcBorders>
-            <w:shd w:val="clear" w:color="auto" w:fill="B4C6E7"/>
+            <w:shd w:val="clear" w:color="auto" w:fill="auto"/>
             <w:tcMar>
               <w:top w:w="100" w:type="dxa"/>
               <w:left w:w="100" w:type="dxa"/>
@@ -2861,6 +2834,78 @@
             <w:pPr>
               <w:spacing w:before="240"/>
               <w:rPr>
+                <w:sz w:val="28"/>
+                <w:szCs w:val="28"/>
+                <w:lang w:val="en-US"/>
+              </w:rPr>
+            </w:pPr>
+            <w:r>
+              <w:rPr>
+                <w:sz w:val="28"/>
+                <w:szCs w:val="28"/>
+                <w:lang w:val="en-US"/>
+              </w:rPr>
+              <w:t xml:space="preserve">    </w:t>
+            </w:r>
+            <w:proofErr w:type="spellStart"/>
+            <w:r>
+              <w:rPr>
+                <w:sz w:val="28"/>
+                <w:szCs w:val="28"/>
+                <w:lang w:val="en-US"/>
+              </w:rPr>
+              <w:t>FloydWarshall</w:t>
+            </w:r>
+            <w:proofErr w:type="spellEnd"/>
+            <w:r>
+              <w:rPr>
+                <w:sz w:val="28"/>
+                <w:szCs w:val="28"/>
+                <w:lang w:val="en-US"/>
+              </w:rPr>
+              <w:t>(): -&gt; int[][]</w:t>
+            </w:r>
+          </w:p>
+          <w:p>
+            <w:pPr>
+              <w:spacing w:before="240"/>
+              <w:rPr>
+                <w:sz w:val="28"/>
+                <w:szCs w:val="28"/>
+                <w:lang w:val="en-US"/>
+              </w:rPr>
+            </w:pPr>
+            <w:r>
+              <w:rPr>
+                <w:sz w:val="28"/>
+                <w:szCs w:val="28"/>
+                <w:lang w:val="en-US"/>
+              </w:rPr>
+              <w:t xml:space="preserve">    {pre: true}</w:t>
+            </w:r>
+          </w:p>
+          <w:p>
+            <w:pPr>
+              <w:spacing w:before="240"/>
+              <w:rPr>
+                <w:sz w:val="28"/>
+                <w:szCs w:val="28"/>
+                <w:lang w:val="en-US"/>
+              </w:rPr>
+            </w:pPr>
+            <w:r>
+              <w:rPr>
+                <w:sz w:val="28"/>
+                <w:szCs w:val="28"/>
+                <w:lang w:val="en-US"/>
+              </w:rPr>
+              <w:t xml:space="preserve">    {pos: Returns the matrix of all-pair shortest paths}</w:t>
+            </w:r>
+          </w:p>
+          <w:p>
+            <w:pPr>
+              <w:spacing w:before="240" w:line="480" w:lineRule="auto"/>
+              <w:rPr>
                 <w:sz w:val="20"/>
                 <w:szCs w:val="20"/>
                 <w:lang w:val="en-US"/>
@@ -2868,107 +2913,17 @@
             </w:pPr>
             <w:r>
               <w:rPr>
-                <w:sz w:val="20"/>
-                <w:szCs w:val="20"/>
-                <w:lang w:val="en-US"/>
-              </w:rPr>
-              <w:t xml:space="preserve">    </w:t>
-            </w:r>
-            <w:proofErr w:type="spellStart"/>
-            <w:proofErr w:type="gramStart"/>
-            <w:r>
-              <w:rPr>
-                <w:sz w:val="20"/>
-                <w:szCs w:val="20"/>
-                <w:lang w:val="en-US"/>
-              </w:rPr>
-              <w:t>FloydWarshall</w:t>
-            </w:r>
-            <w:proofErr w:type="spellEnd"/>
-            <w:r>
-              <w:rPr>
-                <w:sz w:val="20"/>
-                <w:szCs w:val="20"/>
-                <w:lang w:val="en-US"/>
-              </w:rPr>
-              <w:t>(</w:t>
-            </w:r>
-            <w:proofErr w:type="gramEnd"/>
-            <w:r>
-              <w:rPr>
-                <w:sz w:val="20"/>
-                <w:szCs w:val="20"/>
-                <w:lang w:val="en-US"/>
-              </w:rPr>
-              <w:t>): -&gt; int[][]</w:t>
-            </w:r>
-          </w:p>
-          <w:p>
-            <w:pPr>
-              <w:spacing w:before="240"/>
-              <w:rPr>
-                <w:sz w:val="20"/>
-                <w:szCs w:val="20"/>
-                <w:lang w:val="en-US"/>
-              </w:rPr>
-            </w:pPr>
-            <w:r>
-              <w:rPr>
-                <w:sz w:val="20"/>
-                <w:szCs w:val="20"/>
-                <w:lang w:val="en-US"/>
-              </w:rPr>
-              <w:t xml:space="preserve">    {pre: true}</w:t>
-            </w:r>
-          </w:p>
-          <w:p>
-            <w:pPr>
-              <w:spacing w:before="240"/>
-              <w:rPr>
-                <w:sz w:val="20"/>
-                <w:szCs w:val="20"/>
-                <w:lang w:val="en-US"/>
-              </w:rPr>
-            </w:pPr>
-            <w:r>
-              <w:rPr>
-                <w:sz w:val="20"/>
-                <w:szCs w:val="20"/>
-                <w:lang w:val="en-US"/>
-              </w:rPr>
-              <w:t xml:space="preserve">    {pos: Returns the matrix of all-pair shortest paths}</w:t>
-            </w:r>
-          </w:p>
-          <w:p>
-            <w:pPr>
-              <w:spacing w:before="240" w:line="480" w:lineRule="auto"/>
-              <w:rPr>
-                <w:sz w:val="20"/>
-                <w:szCs w:val="20"/>
-                <w:lang w:val="en-US"/>
-              </w:rPr>
-            </w:pPr>
-            <w:r>
-              <w:rPr>
-                <w:sz w:val="20"/>
-                <w:szCs w:val="20"/>
-                <w:lang w:val="en-US"/>
-              </w:rPr>
-              <w:t>“</w:t>
-            </w:r>
-            <w:r>
-              <w:rPr>
-                <w:sz w:val="20"/>
-                <w:szCs w:val="20"/>
-                <w:lang w:val="en-US"/>
-              </w:rPr>
-              <w:t>Applies Floyd-</w:t>
-            </w:r>
-            <w:proofErr w:type="spellStart"/>
-            <w:r>
-              <w:rPr>
-                <w:sz w:val="20"/>
-                <w:szCs w:val="20"/>
+                <w:sz w:val="28"/>
+                <w:szCs w:val="28"/>
+                <w:lang w:val="en-US"/>
+              </w:rPr>
+              <w:t>“Applies Floyd-</w:t>
+            </w:r>
+            <w:proofErr w:type="spellStart"/>
+            <w:r>
+              <w:rPr>
+                <w:sz w:val="28"/>
+                <w:szCs w:val="28"/>
                 <w:lang w:val="en-US"/>
               </w:rPr>
               <w:t>Warshall</w:t>
@@ -2976,19 +2931,11 @@
             <w:proofErr w:type="spellEnd"/>
             <w:r>
               <w:rPr>
-                <w:sz w:val="20"/>
-                <w:szCs w:val="20"/>
-                <w:lang w:val="en-US"/>
-              </w:rPr>
-              <w:t xml:space="preserve"> algorithm to find all-pair shortest paths</w:t>
-            </w:r>
-            <w:r>
-              <w:rPr>
-                <w:sz w:val="20"/>
-                <w:szCs w:val="20"/>
-                <w:lang w:val="en-US"/>
-              </w:rPr>
-              <w:t>”</w:t>
+                <w:sz w:val="28"/>
+                <w:szCs w:val="28"/>
+                <w:lang w:val="en-US"/>
+              </w:rPr>
+              <w:t xml:space="preserve"> algorithm to find all-pair shortest paths”</w:t>
             </w:r>
           </w:p>
         </w:tc>
@@ -3041,7 +2988,7 @@
               <w:bottom w:val="single" w:sz="8" w:space="0" w:color="000000"/>
               <w:right w:val="single" w:sz="8" w:space="0" w:color="000000"/>
             </w:tcBorders>
-            <w:shd w:val="clear" w:color="auto" w:fill="B4C6E7"/>
+            <w:shd w:val="clear" w:color="auto" w:fill="auto"/>
             <w:tcMar>
               <w:top w:w="100" w:type="dxa"/>
               <w:left w:w="100" w:type="dxa"/>
@@ -3052,6 +2999,8 @@
           <w:p>
             <w:pPr>
               <w:rPr>
+                <w:sz w:val="28"/>
+                <w:szCs w:val="28"/>
                 <w:lang w:val="en-US"/>
               </w:rPr>
             </w:pPr>
@@ -3064,6 +3013,8 @@
             <w:proofErr w:type="spellStart"/>
             <w:r>
               <w:rPr>
+                <w:sz w:val="28"/>
+                <w:szCs w:val="28"/>
                 <w:lang w:val="en-US"/>
               </w:rPr>
               <w:t>PrimAL</w:t>
@@ -3071,6 +3022,8 @@
             <w:proofErr w:type="spellEnd"/>
             <w:r>
               <w:rPr>
+                <w:sz w:val="28"/>
+                <w:szCs w:val="28"/>
                 <w:lang w:val="en-US"/>
               </w:rPr>
               <w:t>(</w:t>
@@ -3078,6 +3031,8 @@
             <w:proofErr w:type="spellStart"/>
             <w:r>
               <w:rPr>
+                <w:sz w:val="28"/>
+                <w:szCs w:val="28"/>
                 <w:lang w:val="en-US"/>
               </w:rPr>
               <w:t>startVertex</w:t>
@@ -3085,6 +3040,8 @@
             <w:proofErr w:type="spellEnd"/>
             <w:r>
               <w:rPr>
+                <w:sz w:val="28"/>
+                <w:szCs w:val="28"/>
                 <w:lang w:val="en-US"/>
               </w:rPr>
               <w:t xml:space="preserve">): -&gt; </w:t>
@@ -3092,6 +3049,8 @@
             <w:proofErr w:type="spellStart"/>
             <w:r>
               <w:rPr>
+                <w:sz w:val="28"/>
+                <w:szCs w:val="28"/>
                 <w:lang w:val="en-US"/>
               </w:rPr>
               <w:t>AdjacencyListGraph</w:t>
@@ -3099,6 +3058,8 @@
             <w:proofErr w:type="spellEnd"/>
             <w:r>
               <w:rPr>
+                <w:sz w:val="28"/>
+                <w:szCs w:val="28"/>
                 <w:lang w:val="en-US"/>
               </w:rPr>
               <w:t>&lt;T&gt;</w:t>
@@ -3107,11 +3068,15 @@
           <w:p>
             <w:pPr>
               <w:rPr>
-                <w:lang w:val="en-US"/>
-              </w:rPr>
-            </w:pPr>
-            <w:r>
-              <w:rPr>
+                <w:sz w:val="28"/>
+                <w:szCs w:val="28"/>
+                <w:lang w:val="en-US"/>
+              </w:rPr>
+            </w:pPr>
+            <w:r>
+              <w:rPr>
+                <w:sz w:val="28"/>
+                <w:szCs w:val="28"/>
                 <w:lang w:val="en-US"/>
               </w:rPr>
               <w:t xml:space="preserve">    {pre: </w:t>
@@ -3119,6 +3084,8 @@
             <w:proofErr w:type="spellStart"/>
             <w:r>
               <w:rPr>
+                <w:sz w:val="28"/>
+                <w:szCs w:val="28"/>
                 <w:lang w:val="en-US"/>
               </w:rPr>
               <w:t>startVertex</w:t>
@@ -3126,6 +3093,8 @@
             <w:proofErr w:type="spellEnd"/>
             <w:r>
               <w:rPr>
+                <w:sz w:val="28"/>
+                <w:szCs w:val="28"/>
                 <w:lang w:val="en-US"/>
               </w:rPr>
               <w:t>}</w:t>
@@ -3134,11 +3103,15 @@
           <w:p>
             <w:pPr>
               <w:rPr>
-                <w:lang w:val="en-US"/>
-              </w:rPr>
-            </w:pPr>
-            <w:r>
-              <w:rPr>
+                <w:sz w:val="28"/>
+                <w:szCs w:val="28"/>
+                <w:lang w:val="en-US"/>
+              </w:rPr>
+            </w:pPr>
+            <w:r>
+              <w:rPr>
+                <w:sz w:val="28"/>
+                <w:szCs w:val="28"/>
                 <w:lang w:val="en-US"/>
               </w:rPr>
               <w:t xml:space="preserve">    {pos: Returns a graph representing the minimum spanning tree}</w:t>
@@ -3147,26 +3120,18 @@
           <w:p>
             <w:pPr>
               <w:rPr>
-                <w:lang w:val="en-US"/>
-              </w:rPr>
-            </w:pPr>
-            <w:r>
-              <w:rPr>
-                <w:lang w:val="en-US"/>
-              </w:rPr>
-              <w:t>“</w:t>
-            </w:r>
-            <w:r>
-              <w:rPr>
-                <w:lang w:val="en-US"/>
-              </w:rPr>
-              <w:t>Applies Prim's algorithm to generate a minimum spanning tree using an adjacency list representation</w:t>
-            </w:r>
-            <w:r>
-              <w:rPr>
-                <w:lang w:val="en-US"/>
-              </w:rPr>
-              <w:t>”</w:t>
+                <w:sz w:val="28"/>
+                <w:szCs w:val="28"/>
+                <w:lang w:val="en-US"/>
+              </w:rPr>
+            </w:pPr>
+            <w:r>
+              <w:rPr>
+                <w:sz w:val="28"/>
+                <w:szCs w:val="28"/>
+                <w:lang w:val="en-US"/>
+              </w:rPr>
+              <w:t>“Applies Prim's algorithm to generate a minimum spanning tree using an adjacency list representation”</w:t>
             </w:r>
           </w:p>
           <w:p>
@@ -3266,7 +3231,6 @@
           <w:bCs/>
           <w:lang w:val="en-US"/>
         </w:rPr>
-        <w:lastRenderedPageBreak/>
         <w:t>Kruskal</w:t>
       </w:r>
     </w:p>
@@ -3300,7 +3264,7 @@
               <w:bottom w:val="single" w:sz="8" w:space="0" w:color="000000"/>
               <w:right w:val="single" w:sz="8" w:space="0" w:color="000000"/>
             </w:tcBorders>
-            <w:shd w:val="clear" w:color="auto" w:fill="B4C6E7"/>
+            <w:shd w:val="clear" w:color="auto" w:fill="auto"/>
             <w:tcMar>
               <w:top w:w="100" w:type="dxa"/>
               <w:left w:w="100" w:type="dxa"/>
@@ -3324,6 +3288,8 @@
           <w:p>
             <w:pPr>
               <w:rPr>
+                <w:sz w:val="28"/>
+                <w:szCs w:val="28"/>
                 <w:lang w:val="en-US"/>
               </w:rPr>
             </w:pPr>
@@ -3334,9 +3300,10 @@
               <w:t xml:space="preserve">    </w:t>
             </w:r>
             <w:proofErr w:type="spellStart"/>
-            <w:proofErr w:type="gramStart"/>
-            <w:r>
-              <w:rPr>
+            <w:r>
+              <w:rPr>
+                <w:sz w:val="28"/>
+                <w:szCs w:val="28"/>
                 <w:lang w:val="en-US"/>
               </w:rPr>
               <w:t>KruskalAL</w:t>
@@ -3344,20 +3311,17 @@
             <w:proofErr w:type="spellEnd"/>
             <w:r>
               <w:rPr>
-                <w:lang w:val="en-US"/>
-              </w:rPr>
-              <w:t>(</w:t>
-            </w:r>
-            <w:proofErr w:type="gramEnd"/>
-            <w:r>
-              <w:rPr>
-                <w:lang w:val="en-US"/>
-              </w:rPr>
-              <w:t xml:space="preserve">): -&gt; </w:t>
-            </w:r>
-            <w:proofErr w:type="spellStart"/>
-            <w:r>
-              <w:rPr>
+                <w:sz w:val="28"/>
+                <w:szCs w:val="28"/>
+                <w:lang w:val="en-US"/>
+              </w:rPr>
+              <w:t xml:space="preserve">(): -&gt; </w:t>
+            </w:r>
+            <w:proofErr w:type="spellStart"/>
+            <w:r>
+              <w:rPr>
+                <w:sz w:val="28"/>
+                <w:szCs w:val="28"/>
                 <w:lang w:val="en-US"/>
               </w:rPr>
               <w:t>AdjacencyListGraph</w:t>
@@ -3365,6 +3329,8 @@
             <w:proofErr w:type="spellEnd"/>
             <w:r>
               <w:rPr>
+                <w:sz w:val="28"/>
+                <w:szCs w:val="28"/>
                 <w:lang w:val="en-US"/>
               </w:rPr>
               <w:t>&lt;T&gt;</w:t>
@@ -3373,11 +3339,15 @@
           <w:p>
             <w:pPr>
               <w:rPr>
-                <w:lang w:val="en-US"/>
-              </w:rPr>
-            </w:pPr>
-            <w:r>
-              <w:rPr>
+                <w:sz w:val="28"/>
+                <w:szCs w:val="28"/>
+                <w:lang w:val="en-US"/>
+              </w:rPr>
+            </w:pPr>
+            <w:r>
+              <w:rPr>
+                <w:sz w:val="28"/>
+                <w:szCs w:val="28"/>
                 <w:lang w:val="en-US"/>
               </w:rPr>
               <w:t xml:space="preserve">    {pre: true}</w:t>
@@ -3386,11 +3356,15 @@
           <w:p>
             <w:pPr>
               <w:rPr>
-                <w:lang w:val="en-US"/>
-              </w:rPr>
-            </w:pPr>
-            <w:r>
-              <w:rPr>
+                <w:sz w:val="28"/>
+                <w:szCs w:val="28"/>
+                <w:lang w:val="en-US"/>
+              </w:rPr>
+            </w:pPr>
+            <w:r>
+              <w:rPr>
+                <w:sz w:val="28"/>
+                <w:szCs w:val="28"/>
                 <w:lang w:val="en-US"/>
               </w:rPr>
               <w:t xml:space="preserve">    {pos: Returns a graph representing the minimum spanning tree}</w:t>
@@ -3399,33 +3373,27 @@
           <w:p>
             <w:pPr>
               <w:rPr>
-                <w:lang w:val="en-US"/>
-              </w:rPr>
-            </w:pPr>
-          </w:p>
-          <w:p>
-            <w:pPr>
-              <w:rPr>
-                <w:lang w:val="en-US"/>
-              </w:rPr>
-            </w:pPr>
-            <w:r>
-              <w:rPr>
-                <w:lang w:val="en-US"/>
-              </w:rPr>
-              <w:t>“</w:t>
-            </w:r>
-            <w:r>
-              <w:rPr>
-                <w:lang w:val="en-US"/>
-              </w:rPr>
-              <w:t>Applies Kruskal's algorithm to generate a minimum spanning tree using an adjacency list representation</w:t>
-            </w:r>
-            <w:r>
-              <w:rPr>
-                <w:lang w:val="en-US"/>
-              </w:rPr>
-              <w:t>”</w:t>
+                <w:sz w:val="28"/>
+                <w:szCs w:val="28"/>
+                <w:lang w:val="en-US"/>
+              </w:rPr>
+            </w:pPr>
+          </w:p>
+          <w:p>
+            <w:pPr>
+              <w:rPr>
+                <w:sz w:val="28"/>
+                <w:szCs w:val="28"/>
+                <w:lang w:val="en-US"/>
+              </w:rPr>
+            </w:pPr>
+            <w:r>
+              <w:rPr>
+                <w:sz w:val="28"/>
+                <w:szCs w:val="28"/>
+                <w:lang w:val="en-US"/>
+              </w:rPr>
+              <w:t>“Applies Kruskal's algorithm to generate a minimum spanning tree using an adjacency list representation”</w:t>
             </w:r>
           </w:p>
           <w:p>
@@ -3490,7 +3458,7 @@
               <w:bottom w:val="single" w:sz="8" w:space="0" w:color="000000"/>
               <w:right w:val="single" w:sz="8" w:space="0" w:color="000000"/>
             </w:tcBorders>
-            <w:shd w:val="clear" w:color="auto" w:fill="B4C6E7"/>
+            <w:shd w:val="clear" w:color="auto" w:fill="auto"/>
             <w:tcMar>
               <w:top w:w="100" w:type="dxa"/>
               <w:left w:w="100" w:type="dxa"/>
@@ -3514,19 +3482,24 @@
           <w:p>
             <w:pPr>
               <w:rPr>
-                <w:lang w:val="en-US"/>
-              </w:rPr>
-            </w:pPr>
-            <w:r>
-              <w:rPr>
+                <w:sz w:val="28"/>
+                <w:szCs w:val="28"/>
+                <w:lang w:val="en-US"/>
+              </w:rPr>
+            </w:pPr>
+            <w:r>
+              <w:rPr>
+                <w:sz w:val="28"/>
+                <w:szCs w:val="28"/>
                 <w:lang w:val="en-US"/>
               </w:rPr>
               <w:t xml:space="preserve">    </w:t>
             </w:r>
             <w:proofErr w:type="spellStart"/>
-            <w:proofErr w:type="gramStart"/>
-            <w:r>
-              <w:rPr>
+            <w:r>
+              <w:rPr>
+                <w:sz w:val="28"/>
+                <w:szCs w:val="28"/>
                 <w:lang w:val="en-US"/>
               </w:rPr>
               <w:t>RemoveAllEdges</w:t>
@@ -3534,26 +3507,25 @@
             <w:proofErr w:type="spellEnd"/>
             <w:r>
               <w:rPr>
-                <w:lang w:val="en-US"/>
-              </w:rPr>
-              <w:t>(</w:t>
-            </w:r>
-            <w:proofErr w:type="gramEnd"/>
-            <w:r>
-              <w:rPr>
-                <w:lang w:val="en-US"/>
-              </w:rPr>
-              <w:t>): -&gt; Void</w:t>
-            </w:r>
-          </w:p>
-          <w:p>
-            <w:pPr>
-              <w:rPr>
-                <w:lang w:val="en-US"/>
-              </w:rPr>
-            </w:pPr>
-            <w:r>
-              <w:rPr>
+                <w:sz w:val="28"/>
+                <w:szCs w:val="28"/>
+                <w:lang w:val="en-US"/>
+              </w:rPr>
+              <w:t>(): -&gt; Void</w:t>
+            </w:r>
+          </w:p>
+          <w:p>
+            <w:pPr>
+              <w:rPr>
+                <w:sz w:val="28"/>
+                <w:szCs w:val="28"/>
+                <w:lang w:val="en-US"/>
+              </w:rPr>
+            </w:pPr>
+            <w:r>
+              <w:rPr>
+                <w:sz w:val="28"/>
+                <w:szCs w:val="28"/>
                 <w:lang w:val="en-US"/>
               </w:rPr>
               <w:t xml:space="preserve">    {pre: true}</w:t>
@@ -3562,11 +3534,15 @@
           <w:p>
             <w:pPr>
               <w:rPr>
-                <w:lang w:val="en-US"/>
-              </w:rPr>
-            </w:pPr>
-            <w:r>
-              <w:rPr>
+                <w:sz w:val="28"/>
+                <w:szCs w:val="28"/>
+                <w:lang w:val="en-US"/>
+              </w:rPr>
+            </w:pPr>
+            <w:r>
+              <w:rPr>
+                <w:sz w:val="28"/>
+                <w:szCs w:val="28"/>
                 <w:lang w:val="en-US"/>
               </w:rPr>
               <w:t xml:space="preserve">    {pos: All edges are removed from the graph}</w:t>
@@ -3575,26 +3551,18 @@
           <w:p>
             <w:pPr>
               <w:rPr>
-                <w:lang w:val="en-US"/>
-              </w:rPr>
-            </w:pPr>
-            <w:r>
-              <w:rPr>
-                <w:lang w:val="en-US"/>
-              </w:rPr>
-              <w:t>“</w:t>
-            </w:r>
-            <w:r>
-              <w:rPr>
-                <w:lang w:val="en-US"/>
-              </w:rPr>
-              <w:t>Removes all edges from the graph</w:t>
-            </w:r>
-            <w:r>
-              <w:rPr>
-                <w:lang w:val="en-US"/>
-              </w:rPr>
-              <w:t>”</w:t>
+                <w:sz w:val="28"/>
+                <w:szCs w:val="28"/>
+                <w:lang w:val="en-US"/>
+              </w:rPr>
+            </w:pPr>
+            <w:r>
+              <w:rPr>
+                <w:sz w:val="28"/>
+                <w:szCs w:val="28"/>
+                <w:lang w:val="en-US"/>
+              </w:rPr>
+              <w:t>“Removes all edges from the graph”</w:t>
             </w:r>
           </w:p>
           <w:p>
@@ -3688,7 +3656,6 @@
           <w:bCs/>
           <w:lang w:val="en-US"/>
         </w:rPr>
-        <w:lastRenderedPageBreak/>
         <w:t>GetVertices</w:t>
       </w:r>
       <w:proofErr w:type="spellEnd"/>
@@ -3723,7 +3690,7 @@
               <w:bottom w:val="single" w:sz="8" w:space="0" w:color="000000"/>
               <w:right w:val="single" w:sz="8" w:space="0" w:color="000000"/>
             </w:tcBorders>
-            <w:shd w:val="clear" w:color="auto" w:fill="B4C6E7"/>
+            <w:shd w:val="clear" w:color="auto" w:fill="auto"/>
             <w:tcMar>
               <w:top w:w="100" w:type="dxa"/>
               <w:left w:w="100" w:type="dxa"/>
@@ -3734,6 +3701,8 @@
           <w:p>
             <w:pPr>
               <w:rPr>
+                <w:sz w:val="28"/>
+                <w:szCs w:val="28"/>
                 <w:lang w:val="en-US"/>
               </w:rPr>
             </w:pPr>
@@ -3744,9 +3713,10 @@
               <w:t xml:space="preserve">    </w:t>
             </w:r>
             <w:proofErr w:type="spellStart"/>
-            <w:proofErr w:type="gramStart"/>
-            <w:r>
-              <w:rPr>
+            <w:r>
+              <w:rPr>
+                <w:sz w:val="28"/>
+                <w:szCs w:val="28"/>
                 <w:lang w:val="en-US"/>
               </w:rPr>
               <w:t>GetVertices</w:t>
@@ -3754,20 +3724,17 @@
             <w:proofErr w:type="spellEnd"/>
             <w:r>
               <w:rPr>
-                <w:lang w:val="en-US"/>
-              </w:rPr>
-              <w:t>(</w:t>
-            </w:r>
-            <w:proofErr w:type="gramEnd"/>
-            <w:r>
-              <w:rPr>
-                <w:lang w:val="en-US"/>
-              </w:rPr>
-              <w:t xml:space="preserve">): -&gt; </w:t>
-            </w:r>
-            <w:proofErr w:type="spellStart"/>
-            <w:r>
-              <w:rPr>
+                <w:sz w:val="28"/>
+                <w:szCs w:val="28"/>
+                <w:lang w:val="en-US"/>
+              </w:rPr>
+              <w:t xml:space="preserve">(): -&gt; </w:t>
+            </w:r>
+            <w:proofErr w:type="spellStart"/>
+            <w:r>
+              <w:rPr>
+                <w:sz w:val="28"/>
+                <w:szCs w:val="28"/>
                 <w:lang w:val="en-US"/>
               </w:rPr>
               <w:t>ArrayList</w:t>
@@ -3775,6 +3742,8 @@
             <w:proofErr w:type="spellEnd"/>
             <w:r>
               <w:rPr>
+                <w:sz w:val="28"/>
+                <w:szCs w:val="28"/>
                 <w:lang w:val="en-US"/>
               </w:rPr>
               <w:t>&lt;Vertex&lt;T&gt;&gt;</w:t>
@@ -3783,11 +3752,15 @@
           <w:p>
             <w:pPr>
               <w:rPr>
-                <w:lang w:val="en-US"/>
-              </w:rPr>
-            </w:pPr>
-            <w:r>
-              <w:rPr>
+                <w:sz w:val="28"/>
+                <w:szCs w:val="28"/>
+                <w:lang w:val="en-US"/>
+              </w:rPr>
+            </w:pPr>
+            <w:r>
+              <w:rPr>
+                <w:sz w:val="28"/>
+                <w:szCs w:val="28"/>
                 <w:lang w:val="en-US"/>
               </w:rPr>
               <w:t xml:space="preserve">    {pre: true}</w:t>
@@ -3796,11 +3769,15 @@
           <w:p>
             <w:pPr>
               <w:rPr>
-                <w:lang w:val="en-US"/>
-              </w:rPr>
-            </w:pPr>
-            <w:r>
-              <w:rPr>
+                <w:sz w:val="28"/>
+                <w:szCs w:val="28"/>
+                <w:lang w:val="en-US"/>
+              </w:rPr>
+            </w:pPr>
+            <w:r>
+              <w:rPr>
+                <w:sz w:val="28"/>
+                <w:szCs w:val="28"/>
                 <w:lang w:val="en-US"/>
               </w:rPr>
               <w:t xml:space="preserve">    {pos: Returns the list of vertices in the graph}</w:t>
@@ -3809,40 +3786,18 @@
           <w:p>
             <w:pPr>
               <w:rPr>
-                <w:lang w:val="en-US"/>
-              </w:rPr>
-            </w:pPr>
-            <w:r>
-              <w:rPr>
-                <w:lang w:val="en-US"/>
-              </w:rPr>
-              <w:t xml:space="preserve">    </w:t>
-            </w:r>
-            <w:proofErr w:type="gramStart"/>
-            <w:r>
-              <w:rPr>
-                <w:lang w:val="en-US"/>
-              </w:rPr>
-              <w:t>“</w:t>
-            </w:r>
-            <w:r>
-              <w:rPr>
-                <w:lang w:val="en-US"/>
-              </w:rPr>
-              <w:t xml:space="preserve"> Gets</w:t>
-            </w:r>
-            <w:proofErr w:type="gramEnd"/>
-            <w:r>
-              <w:rPr>
-                <w:lang w:val="en-US"/>
-              </w:rPr>
-              <w:t xml:space="preserve"> the list of vertices in the graph</w:t>
-            </w:r>
-            <w:r>
-              <w:rPr>
-                <w:lang w:val="en-US"/>
-              </w:rPr>
-              <w:t>”</w:t>
+                <w:sz w:val="28"/>
+                <w:szCs w:val="28"/>
+                <w:lang w:val="en-US"/>
+              </w:rPr>
+            </w:pPr>
+            <w:r>
+              <w:rPr>
+                <w:sz w:val="28"/>
+                <w:szCs w:val="28"/>
+                <w:lang w:val="en-US"/>
+              </w:rPr>
+              <w:t xml:space="preserve">    “ Gets the list of vertices in the graph”</w:t>
             </w:r>
           </w:p>
           <w:p>

</xml_diff>